<commit_message>
// Thu 05/22/2025 23:27:52.94
</commit_message>
<xml_diff>
--- a/COMP-2511-C-Programming/labs/lab3/Lesson 3 Lab.docx
+++ b/COMP-2511-C-Programming/labs/lab3/Lesson 3 Lab.docx
@@ -157,27 +157,15 @@
                 <w:lang w:eastAsia="en-CA"/>
               </w:rPr>
             </w:pPr>
-            <w:proofErr w:type="gramStart"/>
-            <w:r>
-              <w:rPr>
-                <w:rFonts w:ascii="Consolas" w:hAnsi="Consolas"/>
-                <w:color w:val="000000"/>
-                <w:sz w:val="28"/>
-                <w:szCs w:val="28"/>
-                <w:lang w:eastAsia="en-CA"/>
-              </w:rPr>
-              <w:t>#include</w:t>
-            </w:r>
-            <w:proofErr w:type="gramEnd"/>
-            <w:r>
-              <w:rPr>
-                <w:rFonts w:ascii="Consolas" w:hAnsi="Consolas"/>
-                <w:color w:val="000000"/>
-                <w:sz w:val="28"/>
-                <w:szCs w:val="28"/>
-                <w:lang w:eastAsia="en-CA"/>
-              </w:rPr>
-              <w:t xml:space="preserve"> &lt;</w:t>
+            <w:r>
+              <w:rPr>
+                <w:rFonts w:ascii="Consolas" w:hAnsi="Consolas"/>
+                <w:color w:val="000000"/>
+                <w:sz w:val="28"/>
+                <w:szCs w:val="28"/>
+                <w:lang w:eastAsia="en-CA"/>
+              </w:rPr>
+              <w:t>#include &lt;</w:t>
             </w:r>
             <w:proofErr w:type="spellStart"/>
             <w:r>
@@ -238,7 +226,6 @@
               <w:t xml:space="preserve">void </w:t>
             </w:r>
             <w:proofErr w:type="spellStart"/>
-            <w:proofErr w:type="gramStart"/>
             <w:r>
               <w:rPr>
                 <w:rFonts w:ascii="Consolas" w:hAnsi="Consolas"/>
@@ -258,18 +245,7 @@
                 <w:szCs w:val="28"/>
                 <w:lang w:eastAsia="en-CA"/>
               </w:rPr>
-              <w:t>(</w:t>
-            </w:r>
-            <w:proofErr w:type="gramEnd"/>
-            <w:r>
-              <w:rPr>
-                <w:rFonts w:ascii="Consolas" w:hAnsi="Consolas"/>
-                <w:color w:val="000000"/>
-                <w:sz w:val="28"/>
-                <w:szCs w:val="28"/>
-                <w:lang w:eastAsia="en-CA"/>
-              </w:rPr>
-              <w:t>int number)</w:t>
+              <w:t>(int number)</w:t>
             </w:r>
           </w:p>
           <w:p>
@@ -318,7 +294,6 @@
               <w:t xml:space="preserve">    </w:t>
             </w:r>
             <w:proofErr w:type="spellStart"/>
-            <w:proofErr w:type="gramStart"/>
             <w:r>
               <w:rPr>
                 <w:rFonts w:ascii="Consolas" w:hAnsi="Consolas"/>
@@ -338,66 +313,31 @@
                 <w:szCs w:val="28"/>
                 <w:lang w:eastAsia="en-CA"/>
               </w:rPr>
-              <w:t>(</w:t>
-            </w:r>
-            <w:proofErr w:type="gramEnd"/>
-            <w:r>
-              <w:rPr>
-                <w:rFonts w:ascii="Consolas" w:hAnsi="Consolas"/>
-                <w:color w:val="000000"/>
-                <w:sz w:val="28"/>
-                <w:szCs w:val="28"/>
-                <w:lang w:eastAsia="en-CA"/>
-              </w:rPr>
-              <w:t>"%d", number * 3</w:t>
-            </w:r>
-            <w:proofErr w:type="gramStart"/>
-            <w:r>
-              <w:rPr>
-                <w:rFonts w:ascii="Consolas" w:hAnsi="Consolas"/>
-                <w:color w:val="000000"/>
-                <w:sz w:val="28"/>
-                <w:szCs w:val="28"/>
-                <w:lang w:eastAsia="en-CA"/>
-              </w:rPr>
-              <w:t>);</w:t>
-            </w:r>
-            <w:proofErr w:type="gramEnd"/>
-          </w:p>
-          <w:p>
-            <w:pPr>
-              <w:shd w:val="clear" w:color="auto" w:fill="FFFFFF"/>
-              <w:spacing w:line="285" w:lineRule="atLeast"/>
-              <w:rPr>
-                <w:rFonts w:ascii="Consolas" w:hAnsi="Consolas"/>
-                <w:color w:val="000000"/>
-                <w:sz w:val="28"/>
-                <w:szCs w:val="28"/>
-                <w:lang w:eastAsia="en-CA"/>
-              </w:rPr>
-            </w:pPr>
-            <w:r>
-              <w:rPr>
-                <w:rFonts w:ascii="Consolas" w:hAnsi="Consolas"/>
-                <w:color w:val="000000"/>
-                <w:sz w:val="28"/>
-                <w:szCs w:val="28"/>
-                <w:lang w:eastAsia="en-CA"/>
-              </w:rPr>
-              <w:t xml:space="preserve">    </w:t>
-            </w:r>
-            <w:proofErr w:type="gramStart"/>
-            <w:r>
-              <w:rPr>
-                <w:rFonts w:ascii="Consolas" w:hAnsi="Consolas"/>
-                <w:color w:val="000000"/>
-                <w:sz w:val="28"/>
-                <w:szCs w:val="28"/>
-                <w:lang w:eastAsia="en-CA"/>
-              </w:rPr>
-              <w:t>return;</w:t>
-            </w:r>
-            <w:proofErr w:type="gramEnd"/>
+              <w:t>("%d", number * 3);</w:t>
+            </w:r>
+          </w:p>
+          <w:p>
+            <w:pPr>
+              <w:shd w:val="clear" w:color="auto" w:fill="FFFFFF"/>
+              <w:spacing w:line="285" w:lineRule="atLeast"/>
+              <w:rPr>
+                <w:rFonts w:ascii="Consolas" w:hAnsi="Consolas"/>
+                <w:color w:val="000000"/>
+                <w:sz w:val="28"/>
+                <w:szCs w:val="28"/>
+                <w:lang w:eastAsia="en-CA"/>
+              </w:rPr>
+            </w:pPr>
+            <w:r>
+              <w:rPr>
+                <w:rFonts w:ascii="Consolas" w:hAnsi="Consolas"/>
+                <w:color w:val="000000"/>
+                <w:sz w:val="28"/>
+                <w:szCs w:val="28"/>
+                <w:lang w:eastAsia="en-CA"/>
+              </w:rPr>
+              <w:t xml:space="preserve">    return;</w:t>
+            </w:r>
           </w:p>
           <w:p>
             <w:pPr>
@@ -540,29 +480,7 @@
                 <w:szCs w:val="28"/>
                 <w:lang w:eastAsia="en-CA"/>
               </w:rPr>
-              <w:t xml:space="preserve">int </w:t>
-            </w:r>
-            <w:proofErr w:type="gramStart"/>
-            <w:r>
-              <w:rPr>
-                <w:rFonts w:ascii="Consolas" w:hAnsi="Consolas"/>
-                <w:color w:val="000000"/>
-                <w:sz w:val="28"/>
-                <w:szCs w:val="28"/>
-                <w:lang w:eastAsia="en-CA"/>
-              </w:rPr>
-              <w:t>Compare(</w:t>
-            </w:r>
-            <w:proofErr w:type="gramEnd"/>
-            <w:r>
-              <w:rPr>
-                <w:rFonts w:ascii="Consolas" w:hAnsi="Consolas"/>
-                <w:color w:val="000000"/>
-                <w:sz w:val="28"/>
-                <w:szCs w:val="28"/>
-                <w:lang w:eastAsia="en-CA"/>
-              </w:rPr>
-              <w:t xml:space="preserve">int </w:t>
+              <w:t xml:space="preserve">int Compare(int </w:t>
             </w:r>
             <w:proofErr w:type="spellStart"/>
             <w:r>
@@ -701,7 +619,6 @@
               <w:t xml:space="preserve">) return </w:t>
             </w:r>
             <w:proofErr w:type="spellStart"/>
-            <w:proofErr w:type="gramStart"/>
             <w:r>
               <w:rPr>
                 <w:rFonts w:ascii="Consolas" w:hAnsi="Consolas"/>
@@ -723,7 +640,6 @@
               </w:rPr>
               <w:t>;</w:t>
             </w:r>
-            <w:proofErr w:type="gramEnd"/>
           </w:p>
           <w:p>
             <w:pPr>
@@ -749,7 +665,6 @@
               <w:t xml:space="preserve">    return </w:t>
             </w:r>
             <w:proofErr w:type="spellStart"/>
-            <w:proofErr w:type="gramStart"/>
             <w:r>
               <w:rPr>
                 <w:rFonts w:ascii="Consolas" w:hAnsi="Consolas"/>
@@ -771,7 +686,6 @@
               </w:rPr>
               <w:t>;</w:t>
             </w:r>
-            <w:proofErr w:type="gramEnd"/>
           </w:p>
           <w:p>
             <w:pPr>
@@ -883,8 +797,26 @@
           <w:szCs w:val="28"/>
           <w:lang w:val="en-US"/>
         </w:rPr>
-        <w:t>which takes in a float, prints it, and then return the absolute value of it.</w:t>
-      </w:r>
+        <w:t xml:space="preserve">which takes in a float, prints it, and then return the absolute value of </w:t>
+      </w:r>
+      <w:proofErr w:type="spellStart"/>
+      <w:r>
+        <w:rPr>
+          <w:sz w:val="28"/>
+          <w:szCs w:val="28"/>
+          <w:lang w:val="en-US"/>
+        </w:rPr>
+        <w:t>it.</w:t>
+      </w:r>
+      <w:r>
+        <w:rPr>
+          <w:sz w:val="28"/>
+          <w:szCs w:val="28"/>
+          <w:lang w:val="en-US"/>
+        </w:rPr>
+        <w:t>f</w:t>
+      </w:r>
+      <w:proofErr w:type="spellEnd"/>
     </w:p>
     <w:tbl>
       <w:tblPr>
@@ -910,6 +842,154 @@
                 <w:szCs w:val="36"/>
               </w:rPr>
             </w:pPr>
+            <w:r>
+              <w:rPr>
+                <w:sz w:val="28"/>
+                <w:szCs w:val="36"/>
+              </w:rPr>
+              <w:t>#include &lt;</w:t>
+            </w:r>
+            <w:proofErr w:type="spellStart"/>
+            <w:r>
+              <w:rPr>
+                <w:sz w:val="28"/>
+                <w:szCs w:val="36"/>
+              </w:rPr>
+              <w:t>math.h</w:t>
+            </w:r>
+            <w:proofErr w:type="spellEnd"/>
+            <w:r>
+              <w:rPr>
+                <w:sz w:val="28"/>
+                <w:szCs w:val="36"/>
+              </w:rPr>
+              <w:t>&gt;</w:t>
+            </w:r>
+          </w:p>
+          <w:p>
+            <w:pPr>
+              <w:rPr>
+                <w:sz w:val="28"/>
+                <w:szCs w:val="36"/>
+              </w:rPr>
+            </w:pPr>
+          </w:p>
+          <w:p>
+            <w:pPr>
+              <w:shd w:val="clear" w:color="auto" w:fill="FFFFFF"/>
+              <w:spacing w:line="285" w:lineRule="atLeast"/>
+              <w:rPr>
+                <w:sz w:val="28"/>
+                <w:szCs w:val="36"/>
+              </w:rPr>
+            </w:pPr>
+            <w:r>
+              <w:rPr>
+                <w:sz w:val="28"/>
+                <w:szCs w:val="36"/>
+              </w:rPr>
+              <w:t xml:space="preserve">float </w:t>
+            </w:r>
+            <w:proofErr w:type="spellStart"/>
+            <w:r>
+              <w:rPr>
+                <w:sz w:val="28"/>
+                <w:szCs w:val="36"/>
+              </w:rPr>
+              <w:t>printAndAbs</w:t>
+            </w:r>
+            <w:proofErr w:type="spellEnd"/>
+            <w:r>
+              <w:rPr>
+                <w:sz w:val="28"/>
+                <w:szCs w:val="36"/>
+              </w:rPr>
+              <w:t>(float number)</w:t>
+            </w:r>
+          </w:p>
+          <w:p>
+            <w:pPr>
+              <w:shd w:val="clear" w:color="auto" w:fill="FFFFFF"/>
+              <w:spacing w:line="285" w:lineRule="atLeast"/>
+              <w:rPr>
+                <w:sz w:val="28"/>
+                <w:szCs w:val="36"/>
+              </w:rPr>
+            </w:pPr>
+            <w:r>
+              <w:rPr>
+                <w:sz w:val="28"/>
+                <w:szCs w:val="36"/>
+              </w:rPr>
+              <w:t>{</w:t>
+            </w:r>
+          </w:p>
+          <w:p>
+            <w:pPr>
+              <w:shd w:val="clear" w:color="auto" w:fill="FFFFFF"/>
+              <w:spacing w:line="285" w:lineRule="atLeast"/>
+              <w:rPr>
+                <w:sz w:val="28"/>
+                <w:szCs w:val="36"/>
+              </w:rPr>
+            </w:pPr>
+            <w:r>
+              <w:rPr>
+                <w:sz w:val="28"/>
+                <w:szCs w:val="36"/>
+              </w:rPr>
+              <w:t xml:space="preserve">    </w:t>
+            </w:r>
+            <w:proofErr w:type="spellStart"/>
+            <w:r>
+              <w:rPr>
+                <w:sz w:val="28"/>
+                <w:szCs w:val="36"/>
+              </w:rPr>
+              <w:t>printf</w:t>
+            </w:r>
+            <w:proofErr w:type="spellEnd"/>
+            <w:r>
+              <w:rPr>
+                <w:sz w:val="28"/>
+                <w:szCs w:val="36"/>
+              </w:rPr>
+              <w:t>("%f", number);</w:t>
+            </w:r>
+          </w:p>
+          <w:p>
+            <w:pPr>
+              <w:shd w:val="clear" w:color="auto" w:fill="FFFFFF"/>
+              <w:spacing w:line="285" w:lineRule="atLeast"/>
+              <w:rPr>
+                <w:sz w:val="28"/>
+                <w:szCs w:val="36"/>
+              </w:rPr>
+            </w:pPr>
+            <w:r>
+              <w:rPr>
+                <w:sz w:val="28"/>
+                <w:szCs w:val="36"/>
+              </w:rPr>
+              <w:t>    return fabs(number);</w:t>
+            </w:r>
+          </w:p>
+          <w:p>
+            <w:pPr>
+              <w:shd w:val="clear" w:color="auto" w:fill="FFFFFF"/>
+              <w:spacing w:line="285" w:lineRule="atLeast"/>
+              <w:rPr>
+                <w:sz w:val="28"/>
+                <w:szCs w:val="36"/>
+              </w:rPr>
+            </w:pPr>
+            <w:r>
+              <w:rPr>
+                <w:sz w:val="28"/>
+                <w:szCs w:val="36"/>
+              </w:rPr>
+              <w:t>}</w:t>
+            </w:r>
           </w:p>
           <w:p>
             <w:pPr>
@@ -1058,6 +1138,270 @@
                 <w:lang w:eastAsia="en-CA"/>
               </w:rPr>
             </w:pPr>
+            <w:r>
+              <w:rPr>
+                <w:rFonts w:ascii="Consolas" w:hAnsi="Consolas"/>
+                <w:color w:val="000000"/>
+                <w:sz w:val="28"/>
+                <w:szCs w:val="28"/>
+                <w:lang w:eastAsia="en-CA"/>
+              </w:rPr>
+              <w:t>#include &lt;</w:t>
+            </w:r>
+            <w:proofErr w:type="spellStart"/>
+            <w:r>
+              <w:rPr>
+                <w:rFonts w:ascii="Consolas" w:hAnsi="Consolas"/>
+                <w:color w:val="000000"/>
+                <w:sz w:val="28"/>
+                <w:szCs w:val="28"/>
+                <w:lang w:eastAsia="en-CA"/>
+              </w:rPr>
+              <w:t>stdio.h</w:t>
+            </w:r>
+            <w:proofErr w:type="spellEnd"/>
+            <w:r>
+              <w:rPr>
+                <w:rFonts w:ascii="Consolas" w:hAnsi="Consolas"/>
+                <w:color w:val="000000"/>
+                <w:sz w:val="28"/>
+                <w:szCs w:val="28"/>
+                <w:lang w:eastAsia="en-CA"/>
+              </w:rPr>
+              <w:t>&gt;</w:t>
+            </w:r>
+          </w:p>
+          <w:p>
+            <w:pPr>
+              <w:shd w:val="clear" w:color="auto" w:fill="FFFFFF"/>
+              <w:spacing w:line="285" w:lineRule="atLeast"/>
+              <w:rPr>
+                <w:rFonts w:ascii="Consolas" w:hAnsi="Consolas"/>
+                <w:color w:val="000000"/>
+                <w:sz w:val="28"/>
+                <w:szCs w:val="28"/>
+                <w:lang w:eastAsia="en-CA"/>
+              </w:rPr>
+            </w:pPr>
+          </w:p>
+          <w:p>
+            <w:pPr>
+              <w:shd w:val="clear" w:color="auto" w:fill="FFFFFF"/>
+              <w:spacing w:line="285" w:lineRule="atLeast"/>
+              <w:rPr>
+                <w:rFonts w:ascii="Consolas" w:hAnsi="Consolas"/>
+                <w:color w:val="000000"/>
+                <w:sz w:val="28"/>
+                <w:szCs w:val="28"/>
+                <w:lang w:eastAsia="en-CA"/>
+              </w:rPr>
+            </w:pPr>
+            <w:r>
+              <w:rPr>
+                <w:rFonts w:ascii="Consolas" w:hAnsi="Consolas"/>
+                <w:color w:val="000000"/>
+                <w:sz w:val="28"/>
+                <w:szCs w:val="28"/>
+                <w:lang w:eastAsia="en-CA"/>
+              </w:rPr>
+              <w:t xml:space="preserve">void </w:t>
+            </w:r>
+            <w:proofErr w:type="spellStart"/>
+            <w:r>
+              <w:rPr>
+                <w:rFonts w:ascii="Consolas" w:hAnsi="Consolas"/>
+                <w:color w:val="000000"/>
+                <w:sz w:val="28"/>
+                <w:szCs w:val="28"/>
+                <w:lang w:eastAsia="en-CA"/>
+              </w:rPr>
+              <w:t>printHundredTimes</w:t>
+            </w:r>
+            <w:proofErr w:type="spellEnd"/>
+            <w:r>
+              <w:rPr>
+                <w:rFonts w:ascii="Consolas" w:hAnsi="Consolas"/>
+                <w:color w:val="000000"/>
+                <w:sz w:val="28"/>
+                <w:szCs w:val="28"/>
+                <w:lang w:eastAsia="en-CA"/>
+              </w:rPr>
+              <w:t>(char character)</w:t>
+            </w:r>
+          </w:p>
+          <w:p>
+            <w:pPr>
+              <w:shd w:val="clear" w:color="auto" w:fill="FFFFFF"/>
+              <w:spacing w:line="285" w:lineRule="atLeast"/>
+              <w:rPr>
+                <w:rFonts w:ascii="Consolas" w:hAnsi="Consolas"/>
+                <w:color w:val="000000"/>
+                <w:sz w:val="28"/>
+                <w:szCs w:val="28"/>
+                <w:lang w:eastAsia="en-CA"/>
+              </w:rPr>
+            </w:pPr>
+            <w:r>
+              <w:rPr>
+                <w:rFonts w:ascii="Consolas" w:hAnsi="Consolas"/>
+                <w:color w:val="000000"/>
+                <w:sz w:val="28"/>
+                <w:szCs w:val="28"/>
+                <w:lang w:eastAsia="en-CA"/>
+              </w:rPr>
+              <w:t>{</w:t>
+            </w:r>
+          </w:p>
+          <w:p>
+            <w:pPr>
+              <w:shd w:val="clear" w:color="auto" w:fill="FFFFFF"/>
+              <w:spacing w:line="285" w:lineRule="atLeast"/>
+              <w:rPr>
+                <w:rFonts w:ascii="Consolas" w:hAnsi="Consolas"/>
+                <w:color w:val="000000"/>
+                <w:sz w:val="28"/>
+                <w:szCs w:val="28"/>
+                <w:lang w:eastAsia="en-CA"/>
+              </w:rPr>
+            </w:pPr>
+            <w:r>
+              <w:rPr>
+                <w:rFonts w:ascii="Consolas" w:hAnsi="Consolas"/>
+                <w:color w:val="000000"/>
+                <w:sz w:val="28"/>
+                <w:szCs w:val="28"/>
+                <w:lang w:eastAsia="en-CA"/>
+              </w:rPr>
+              <w:t>    for (int x = 1; x &lt;= 100; x++)</w:t>
+            </w:r>
+          </w:p>
+          <w:p>
+            <w:pPr>
+              <w:shd w:val="clear" w:color="auto" w:fill="FFFFFF"/>
+              <w:spacing w:line="285" w:lineRule="atLeast"/>
+              <w:rPr>
+                <w:rFonts w:ascii="Consolas" w:hAnsi="Consolas"/>
+                <w:color w:val="000000"/>
+                <w:sz w:val="28"/>
+                <w:szCs w:val="28"/>
+                <w:lang w:eastAsia="en-CA"/>
+              </w:rPr>
+            </w:pPr>
+            <w:r>
+              <w:rPr>
+                <w:rFonts w:ascii="Consolas" w:hAnsi="Consolas"/>
+                <w:color w:val="000000"/>
+                <w:sz w:val="28"/>
+                <w:szCs w:val="28"/>
+                <w:lang w:eastAsia="en-CA"/>
+              </w:rPr>
+              <w:t>    {</w:t>
+            </w:r>
+          </w:p>
+          <w:p>
+            <w:pPr>
+              <w:shd w:val="clear" w:color="auto" w:fill="FFFFFF"/>
+              <w:spacing w:line="285" w:lineRule="atLeast"/>
+              <w:rPr>
+                <w:rFonts w:ascii="Consolas" w:hAnsi="Consolas"/>
+                <w:color w:val="000000"/>
+                <w:sz w:val="28"/>
+                <w:szCs w:val="28"/>
+                <w:lang w:eastAsia="en-CA"/>
+              </w:rPr>
+            </w:pPr>
+            <w:r>
+              <w:rPr>
+                <w:rFonts w:ascii="Consolas" w:hAnsi="Consolas"/>
+                <w:color w:val="000000"/>
+                <w:sz w:val="28"/>
+                <w:szCs w:val="28"/>
+                <w:lang w:eastAsia="en-CA"/>
+              </w:rPr>
+              <w:lastRenderedPageBreak/>
+              <w:t xml:space="preserve">        </w:t>
+            </w:r>
+            <w:proofErr w:type="spellStart"/>
+            <w:r>
+              <w:rPr>
+                <w:rFonts w:ascii="Consolas" w:hAnsi="Consolas"/>
+                <w:color w:val="000000"/>
+                <w:sz w:val="28"/>
+                <w:szCs w:val="28"/>
+                <w:lang w:eastAsia="en-CA"/>
+              </w:rPr>
+              <w:t>printf</w:t>
+            </w:r>
+            <w:proofErr w:type="spellEnd"/>
+            <w:r>
+              <w:rPr>
+                <w:rFonts w:ascii="Consolas" w:hAnsi="Consolas"/>
+                <w:color w:val="000000"/>
+                <w:sz w:val="28"/>
+                <w:szCs w:val="28"/>
+                <w:lang w:eastAsia="en-CA"/>
+              </w:rPr>
+              <w:t>("%c\n", character);</w:t>
+            </w:r>
+          </w:p>
+          <w:p>
+            <w:pPr>
+              <w:shd w:val="clear" w:color="auto" w:fill="FFFFFF"/>
+              <w:spacing w:line="285" w:lineRule="atLeast"/>
+              <w:rPr>
+                <w:rFonts w:ascii="Consolas" w:hAnsi="Consolas"/>
+                <w:color w:val="000000"/>
+                <w:sz w:val="28"/>
+                <w:szCs w:val="28"/>
+                <w:lang w:eastAsia="en-CA"/>
+              </w:rPr>
+            </w:pPr>
+            <w:r>
+              <w:rPr>
+                <w:rFonts w:ascii="Consolas" w:hAnsi="Consolas"/>
+                <w:color w:val="000000"/>
+                <w:sz w:val="28"/>
+                <w:szCs w:val="28"/>
+                <w:lang w:eastAsia="en-CA"/>
+              </w:rPr>
+              <w:t>    }</w:t>
+            </w:r>
+          </w:p>
+          <w:p>
+            <w:pPr>
+              <w:shd w:val="clear" w:color="auto" w:fill="FFFFFF"/>
+              <w:spacing w:line="285" w:lineRule="atLeast"/>
+              <w:rPr>
+                <w:rFonts w:ascii="Consolas" w:hAnsi="Consolas"/>
+                <w:color w:val="000000"/>
+                <w:sz w:val="28"/>
+                <w:szCs w:val="28"/>
+                <w:lang w:eastAsia="en-CA"/>
+              </w:rPr>
+            </w:pPr>
+            <w:r>
+              <w:rPr>
+                <w:rFonts w:ascii="Consolas" w:hAnsi="Consolas"/>
+                <w:color w:val="000000"/>
+                <w:sz w:val="28"/>
+                <w:szCs w:val="28"/>
+                <w:lang w:eastAsia="en-CA"/>
+              </w:rPr>
+              <w:t>}</w:t>
+            </w:r>
+          </w:p>
+          <w:p>
+            <w:pPr>
+              <w:shd w:val="clear" w:color="auto" w:fill="FFFFFF"/>
+              <w:spacing w:line="285" w:lineRule="atLeast"/>
+              <w:rPr>
+                <w:rFonts w:ascii="Consolas" w:hAnsi="Consolas"/>
+                <w:color w:val="000000"/>
+                <w:sz w:val="28"/>
+                <w:szCs w:val="28"/>
+                <w:lang w:eastAsia="en-CA"/>
+              </w:rPr>
+            </w:pPr>
           </w:p>
           <w:p>
             <w:pPr>
@@ -1211,6 +1555,290 @@
                 <w:lang w:eastAsia="en-CA"/>
               </w:rPr>
             </w:pPr>
+            <w:r>
+              <w:rPr>
+                <w:rFonts w:ascii="Consolas" w:hAnsi="Consolas"/>
+                <w:color w:val="000000"/>
+                <w:sz w:val="28"/>
+                <w:szCs w:val="28"/>
+                <w:lang w:eastAsia="en-CA"/>
+              </w:rPr>
+              <w:t>#include &lt;</w:t>
+            </w:r>
+            <w:proofErr w:type="spellStart"/>
+            <w:r>
+              <w:rPr>
+                <w:rFonts w:ascii="Consolas" w:hAnsi="Consolas"/>
+                <w:color w:val="000000"/>
+                <w:sz w:val="28"/>
+                <w:szCs w:val="28"/>
+                <w:lang w:eastAsia="en-CA"/>
+              </w:rPr>
+              <w:t>stdio.h</w:t>
+            </w:r>
+            <w:proofErr w:type="spellEnd"/>
+            <w:r>
+              <w:rPr>
+                <w:rFonts w:ascii="Consolas" w:hAnsi="Consolas"/>
+                <w:color w:val="000000"/>
+                <w:sz w:val="28"/>
+                <w:szCs w:val="28"/>
+                <w:lang w:eastAsia="en-CA"/>
+              </w:rPr>
+              <w:t>&gt;</w:t>
+            </w:r>
+          </w:p>
+          <w:p>
+            <w:pPr>
+              <w:shd w:val="clear" w:color="auto" w:fill="FFFFFF"/>
+              <w:spacing w:line="285" w:lineRule="atLeast"/>
+              <w:rPr>
+                <w:rFonts w:ascii="Consolas" w:hAnsi="Consolas"/>
+                <w:color w:val="000000"/>
+                <w:sz w:val="28"/>
+                <w:szCs w:val="28"/>
+                <w:lang w:eastAsia="en-CA"/>
+              </w:rPr>
+            </w:pPr>
+          </w:p>
+          <w:p>
+            <w:pPr>
+              <w:shd w:val="clear" w:color="auto" w:fill="FFFFFF"/>
+              <w:spacing w:line="285" w:lineRule="atLeast"/>
+              <w:rPr>
+                <w:rFonts w:ascii="Consolas" w:hAnsi="Consolas"/>
+                <w:color w:val="000000"/>
+                <w:sz w:val="28"/>
+                <w:szCs w:val="28"/>
+                <w:lang w:eastAsia="en-CA"/>
+              </w:rPr>
+            </w:pPr>
+            <w:r>
+              <w:rPr>
+                <w:rFonts w:ascii="Consolas" w:hAnsi="Consolas"/>
+                <w:color w:val="000000"/>
+                <w:sz w:val="28"/>
+                <w:szCs w:val="28"/>
+                <w:lang w:eastAsia="en-CA"/>
+              </w:rPr>
+              <w:t xml:space="preserve">void </w:t>
+            </w:r>
+            <w:proofErr w:type="spellStart"/>
+            <w:r>
+              <w:rPr>
+                <w:rFonts w:ascii="Consolas" w:hAnsi="Consolas"/>
+                <w:color w:val="000000"/>
+                <w:sz w:val="28"/>
+                <w:szCs w:val="28"/>
+                <w:lang w:eastAsia="en-CA"/>
+              </w:rPr>
+              <w:t>printDifference</w:t>
+            </w:r>
+            <w:proofErr w:type="spellEnd"/>
+            <w:r>
+              <w:rPr>
+                <w:rFonts w:ascii="Consolas" w:hAnsi="Consolas"/>
+                <w:color w:val="000000"/>
+                <w:sz w:val="28"/>
+                <w:szCs w:val="28"/>
+                <w:lang w:eastAsia="en-CA"/>
+              </w:rPr>
+              <w:t>(double first, double second)</w:t>
+            </w:r>
+          </w:p>
+          <w:p>
+            <w:pPr>
+              <w:shd w:val="clear" w:color="auto" w:fill="FFFFFF"/>
+              <w:spacing w:line="285" w:lineRule="atLeast"/>
+              <w:rPr>
+                <w:rFonts w:ascii="Consolas" w:hAnsi="Consolas"/>
+                <w:color w:val="000000"/>
+                <w:sz w:val="28"/>
+                <w:szCs w:val="28"/>
+                <w:lang w:eastAsia="en-CA"/>
+              </w:rPr>
+            </w:pPr>
+            <w:r>
+              <w:rPr>
+                <w:rFonts w:ascii="Consolas" w:hAnsi="Consolas"/>
+                <w:color w:val="000000"/>
+                <w:sz w:val="28"/>
+                <w:szCs w:val="28"/>
+                <w:lang w:eastAsia="en-CA"/>
+              </w:rPr>
+              <w:t>{</w:t>
+            </w:r>
+          </w:p>
+          <w:p>
+            <w:pPr>
+              <w:shd w:val="clear" w:color="auto" w:fill="FFFFFF"/>
+              <w:spacing w:line="285" w:lineRule="atLeast"/>
+              <w:rPr>
+                <w:rFonts w:ascii="Consolas" w:hAnsi="Consolas"/>
+                <w:color w:val="000000"/>
+                <w:sz w:val="28"/>
+                <w:szCs w:val="28"/>
+                <w:lang w:eastAsia="en-CA"/>
+              </w:rPr>
+            </w:pPr>
+            <w:r>
+              <w:rPr>
+                <w:rFonts w:ascii="Consolas" w:hAnsi="Consolas"/>
+                <w:color w:val="000000"/>
+                <w:sz w:val="28"/>
+                <w:szCs w:val="28"/>
+                <w:lang w:eastAsia="en-CA"/>
+              </w:rPr>
+              <w:t xml:space="preserve">    if (first &gt; second) </w:t>
+            </w:r>
+            <w:proofErr w:type="spellStart"/>
+            <w:r>
+              <w:rPr>
+                <w:rFonts w:ascii="Consolas" w:hAnsi="Consolas"/>
+                <w:color w:val="000000"/>
+                <w:sz w:val="28"/>
+                <w:szCs w:val="28"/>
+                <w:lang w:eastAsia="en-CA"/>
+              </w:rPr>
+              <w:t>printf</w:t>
+            </w:r>
+            <w:proofErr w:type="spellEnd"/>
+            <w:r>
+              <w:rPr>
+                <w:rFonts w:ascii="Consolas" w:hAnsi="Consolas"/>
+                <w:color w:val="000000"/>
+                <w:sz w:val="28"/>
+                <w:szCs w:val="28"/>
+                <w:lang w:eastAsia="en-CA"/>
+              </w:rPr>
+              <w:t>("%f", first - second);</w:t>
+            </w:r>
+          </w:p>
+          <w:p>
+            <w:pPr>
+              <w:shd w:val="clear" w:color="auto" w:fill="FFFFFF"/>
+              <w:spacing w:line="285" w:lineRule="atLeast"/>
+              <w:rPr>
+                <w:rFonts w:ascii="Consolas" w:hAnsi="Consolas"/>
+                <w:color w:val="000000"/>
+                <w:sz w:val="28"/>
+                <w:szCs w:val="28"/>
+                <w:lang w:eastAsia="en-CA"/>
+              </w:rPr>
+            </w:pPr>
+            <w:r>
+              <w:rPr>
+                <w:rFonts w:ascii="Consolas" w:hAnsi="Consolas"/>
+                <w:color w:val="000000"/>
+                <w:sz w:val="28"/>
+                <w:szCs w:val="28"/>
+                <w:lang w:eastAsia="en-CA"/>
+              </w:rPr>
+              <w:t xml:space="preserve">    else if (first  == second) </w:t>
+            </w:r>
+            <w:proofErr w:type="spellStart"/>
+            <w:r>
+              <w:rPr>
+                <w:rFonts w:ascii="Consolas" w:hAnsi="Consolas"/>
+                <w:color w:val="000000"/>
+                <w:sz w:val="28"/>
+                <w:szCs w:val="28"/>
+                <w:lang w:eastAsia="en-CA"/>
+              </w:rPr>
+              <w:t>printf</w:t>
+            </w:r>
+            <w:proofErr w:type="spellEnd"/>
+            <w:r>
+              <w:rPr>
+                <w:rFonts w:ascii="Consolas" w:hAnsi="Consolas"/>
+                <w:color w:val="000000"/>
+                <w:sz w:val="28"/>
+                <w:szCs w:val="28"/>
+                <w:lang w:eastAsia="en-CA"/>
+              </w:rPr>
+              <w:t>("0");</w:t>
+            </w:r>
+          </w:p>
+          <w:p>
+            <w:pPr>
+              <w:shd w:val="clear" w:color="auto" w:fill="FFFFFF"/>
+              <w:spacing w:line="285" w:lineRule="atLeast"/>
+              <w:rPr>
+                <w:rFonts w:ascii="Consolas" w:hAnsi="Consolas"/>
+                <w:color w:val="000000"/>
+                <w:sz w:val="28"/>
+                <w:szCs w:val="28"/>
+                <w:lang w:eastAsia="en-CA"/>
+              </w:rPr>
+            </w:pPr>
+            <w:r>
+              <w:rPr>
+                <w:rFonts w:ascii="Consolas" w:hAnsi="Consolas"/>
+                <w:color w:val="000000"/>
+                <w:sz w:val="28"/>
+                <w:szCs w:val="28"/>
+                <w:lang w:eastAsia="en-CA"/>
+              </w:rPr>
+              <w:t xml:space="preserve">    else </w:t>
+            </w:r>
+            <w:proofErr w:type="spellStart"/>
+            <w:r>
+              <w:rPr>
+                <w:rFonts w:ascii="Consolas" w:hAnsi="Consolas"/>
+                <w:color w:val="000000"/>
+                <w:sz w:val="28"/>
+                <w:szCs w:val="28"/>
+                <w:lang w:eastAsia="en-CA"/>
+              </w:rPr>
+              <w:t>printf</w:t>
+            </w:r>
+            <w:proofErr w:type="spellEnd"/>
+            <w:r>
+              <w:rPr>
+                <w:rFonts w:ascii="Consolas" w:hAnsi="Consolas"/>
+                <w:color w:val="000000"/>
+                <w:sz w:val="28"/>
+                <w:szCs w:val="28"/>
+                <w:lang w:eastAsia="en-CA"/>
+              </w:rPr>
+              <w:t>("%f", second - first);</w:t>
+            </w:r>
+          </w:p>
+          <w:p>
+            <w:pPr>
+              <w:shd w:val="clear" w:color="auto" w:fill="FFFFFF"/>
+              <w:spacing w:line="285" w:lineRule="atLeast"/>
+              <w:rPr>
+                <w:rFonts w:ascii="Consolas" w:hAnsi="Consolas"/>
+                <w:color w:val="000000"/>
+                <w:sz w:val="28"/>
+                <w:szCs w:val="28"/>
+                <w:lang w:eastAsia="en-CA"/>
+              </w:rPr>
+            </w:pPr>
+            <w:r>
+              <w:rPr>
+                <w:rFonts w:ascii="Consolas" w:hAnsi="Consolas"/>
+                <w:color w:val="000000"/>
+                <w:sz w:val="28"/>
+                <w:szCs w:val="28"/>
+                <w:lang w:eastAsia="en-CA"/>
+              </w:rPr>
+              <w:t>}</w:t>
+            </w:r>
+          </w:p>
+          <w:p>
+            <w:pPr>
+              <w:shd w:val="clear" w:color="auto" w:fill="FFFFFF"/>
+              <w:spacing w:line="285" w:lineRule="atLeast"/>
+              <w:rPr>
+                <w:rFonts w:ascii="Consolas" w:hAnsi="Consolas"/>
+                <w:color w:val="000000"/>
+                <w:sz w:val="28"/>
+                <w:szCs w:val="28"/>
+                <w:lang w:eastAsia="en-CA"/>
+              </w:rPr>
+            </w:pPr>
           </w:p>
           <w:p>
             <w:pPr>
@@ -1308,16 +1936,7 @@
           <w:szCs w:val="28"/>
           <w:lang w:val="en-US"/>
         </w:rPr>
-        <w:t xml:space="preserve">, if input </w:t>
-      </w:r>
-      <w:proofErr w:type="gramStart"/>
-      <w:r>
-        <w:rPr>
-          <w:sz w:val="28"/>
-          <w:szCs w:val="28"/>
-          <w:lang w:val="en-US"/>
-        </w:rPr>
-        <w:t xml:space="preserve">1  </w:t>
+        <w:t xml:space="preserve">, if input 1  </w:t>
       </w:r>
       <w:r>
         <w:rPr>
@@ -1327,7 +1946,6 @@
         </w:rPr>
         <w:t>4</w:t>
       </w:r>
-      <w:proofErr w:type="gramEnd"/>
       <w:r>
         <w:rPr>
           <w:sz w:val="28"/>
@@ -1393,6 +2011,191 @@
                 <w:lang w:eastAsia="en-CA"/>
               </w:rPr>
             </w:pPr>
+            <w:r>
+              <w:rPr>
+                <w:rFonts w:ascii="Consolas" w:hAnsi="Consolas"/>
+                <w:color w:val="000000"/>
+                <w:sz w:val="28"/>
+                <w:szCs w:val="28"/>
+                <w:lang w:eastAsia="en-CA"/>
+              </w:rPr>
+              <w:t>#include &lt;</w:t>
+            </w:r>
+            <w:proofErr w:type="spellStart"/>
+            <w:r>
+              <w:rPr>
+                <w:rFonts w:ascii="Consolas" w:hAnsi="Consolas"/>
+                <w:color w:val="000000"/>
+                <w:sz w:val="28"/>
+                <w:szCs w:val="28"/>
+                <w:lang w:eastAsia="en-CA"/>
+              </w:rPr>
+              <w:t>stdio.h</w:t>
+            </w:r>
+            <w:proofErr w:type="spellEnd"/>
+            <w:r>
+              <w:rPr>
+                <w:rFonts w:ascii="Consolas" w:hAnsi="Consolas"/>
+                <w:color w:val="000000"/>
+                <w:sz w:val="28"/>
+                <w:szCs w:val="28"/>
+                <w:lang w:eastAsia="en-CA"/>
+              </w:rPr>
+              <w:t>&gt;</w:t>
+            </w:r>
+          </w:p>
+          <w:p>
+            <w:pPr>
+              <w:shd w:val="clear" w:color="auto" w:fill="FFFFFF"/>
+              <w:spacing w:line="285" w:lineRule="atLeast"/>
+              <w:rPr>
+                <w:rFonts w:ascii="Consolas" w:hAnsi="Consolas"/>
+                <w:color w:val="000000"/>
+                <w:sz w:val="28"/>
+                <w:szCs w:val="28"/>
+                <w:lang w:eastAsia="en-CA"/>
+              </w:rPr>
+            </w:pPr>
+          </w:p>
+          <w:p>
+            <w:pPr>
+              <w:shd w:val="clear" w:color="auto" w:fill="FFFFFF"/>
+              <w:spacing w:line="285" w:lineRule="atLeast"/>
+              <w:rPr>
+                <w:rFonts w:ascii="Consolas" w:hAnsi="Consolas"/>
+                <w:color w:val="000000"/>
+                <w:sz w:val="28"/>
+                <w:szCs w:val="28"/>
+                <w:lang w:eastAsia="en-CA"/>
+              </w:rPr>
+            </w:pPr>
+            <w:r>
+              <w:rPr>
+                <w:rFonts w:ascii="Consolas" w:hAnsi="Consolas"/>
+                <w:color w:val="000000"/>
+                <w:sz w:val="28"/>
+                <w:szCs w:val="28"/>
+                <w:lang w:eastAsia="en-CA"/>
+              </w:rPr>
+              <w:t>void divider(int first, int second)</w:t>
+            </w:r>
+          </w:p>
+          <w:p>
+            <w:pPr>
+              <w:shd w:val="clear" w:color="auto" w:fill="FFFFFF"/>
+              <w:spacing w:line="285" w:lineRule="atLeast"/>
+              <w:rPr>
+                <w:rFonts w:ascii="Consolas" w:hAnsi="Consolas"/>
+                <w:color w:val="000000"/>
+                <w:sz w:val="28"/>
+                <w:szCs w:val="28"/>
+                <w:lang w:eastAsia="en-CA"/>
+              </w:rPr>
+            </w:pPr>
+            <w:r>
+              <w:rPr>
+                <w:rFonts w:ascii="Consolas" w:hAnsi="Consolas"/>
+                <w:color w:val="000000"/>
+                <w:sz w:val="28"/>
+                <w:szCs w:val="28"/>
+                <w:lang w:eastAsia="en-CA"/>
+              </w:rPr>
+              <w:t>{</w:t>
+            </w:r>
+          </w:p>
+          <w:p>
+            <w:pPr>
+              <w:shd w:val="clear" w:color="auto" w:fill="FFFFFF"/>
+              <w:spacing w:line="285" w:lineRule="atLeast"/>
+              <w:rPr>
+                <w:rFonts w:ascii="Consolas" w:hAnsi="Consolas"/>
+                <w:color w:val="000000"/>
+                <w:sz w:val="28"/>
+                <w:szCs w:val="28"/>
+                <w:lang w:eastAsia="en-CA"/>
+              </w:rPr>
+            </w:pPr>
+            <w:r>
+              <w:rPr>
+                <w:rFonts w:ascii="Consolas" w:hAnsi="Consolas"/>
+                <w:color w:val="000000"/>
+                <w:sz w:val="28"/>
+                <w:szCs w:val="28"/>
+                <w:lang w:eastAsia="en-CA"/>
+              </w:rPr>
+              <w:t xml:space="preserve">    </w:t>
+            </w:r>
+            <w:proofErr w:type="spellStart"/>
+            <w:r>
+              <w:rPr>
+                <w:rFonts w:ascii="Consolas" w:hAnsi="Consolas"/>
+                <w:color w:val="000000"/>
+                <w:sz w:val="28"/>
+                <w:szCs w:val="28"/>
+                <w:lang w:eastAsia="en-CA"/>
+              </w:rPr>
+              <w:t>printf</w:t>
+            </w:r>
+            <w:proofErr w:type="spellEnd"/>
+            <w:r>
+              <w:rPr>
+                <w:rFonts w:ascii="Consolas" w:hAnsi="Consolas"/>
+                <w:color w:val="000000"/>
+                <w:sz w:val="28"/>
+                <w:szCs w:val="28"/>
+                <w:lang w:eastAsia="en-CA"/>
+              </w:rPr>
+              <w:t>("%f", (double)first / second);</w:t>
+            </w:r>
+          </w:p>
+          <w:p>
+            <w:pPr>
+              <w:shd w:val="clear" w:color="auto" w:fill="FFFFFF"/>
+              <w:spacing w:line="285" w:lineRule="atLeast"/>
+              <w:rPr>
+                <w:rFonts w:ascii="Consolas" w:hAnsi="Consolas"/>
+                <w:color w:val="000000"/>
+                <w:sz w:val="28"/>
+                <w:szCs w:val="28"/>
+                <w:lang w:eastAsia="en-CA"/>
+              </w:rPr>
+            </w:pPr>
+            <w:r>
+              <w:rPr>
+                <w:rFonts w:ascii="Consolas" w:hAnsi="Consolas"/>
+                <w:color w:val="000000"/>
+                <w:sz w:val="28"/>
+                <w:szCs w:val="28"/>
+                <w:lang w:eastAsia="en-CA"/>
+              </w:rPr>
+              <w:t>}</w:t>
+            </w:r>
+          </w:p>
+          <w:p>
+            <w:pPr>
+              <w:shd w:val="clear" w:color="auto" w:fill="FFFFFF"/>
+              <w:spacing w:line="285" w:lineRule="atLeast"/>
+              <w:rPr>
+                <w:rFonts w:ascii="Consolas" w:hAnsi="Consolas"/>
+                <w:color w:val="000000"/>
+                <w:sz w:val="28"/>
+                <w:szCs w:val="28"/>
+                <w:lang w:eastAsia="en-CA"/>
+              </w:rPr>
+            </w:pPr>
+          </w:p>
+          <w:p>
+            <w:pPr>
+              <w:shd w:val="clear" w:color="auto" w:fill="FFFFFF"/>
+              <w:spacing w:line="285" w:lineRule="atLeast"/>
+              <w:rPr>
+                <w:rFonts w:ascii="Consolas" w:hAnsi="Consolas"/>
+                <w:color w:val="000000"/>
+                <w:sz w:val="28"/>
+                <w:szCs w:val="28"/>
+                <w:lang w:eastAsia="en-CA"/>
+              </w:rPr>
+            </w:pPr>
           </w:p>
         </w:tc>
       </w:tr>
@@ -1545,6 +2348,397 @@
                 <w:lang w:eastAsia="en-CA"/>
               </w:rPr>
             </w:pPr>
+            <w:r>
+              <w:rPr>
+                <w:rFonts w:ascii="Consolas" w:hAnsi="Consolas"/>
+                <w:color w:val="000000"/>
+                <w:sz w:val="28"/>
+                <w:szCs w:val="28"/>
+                <w:lang w:eastAsia="en-CA"/>
+              </w:rPr>
+              <w:t>#include &lt;</w:t>
+            </w:r>
+            <w:proofErr w:type="spellStart"/>
+            <w:r>
+              <w:rPr>
+                <w:rFonts w:ascii="Consolas" w:hAnsi="Consolas"/>
+                <w:color w:val="000000"/>
+                <w:sz w:val="28"/>
+                <w:szCs w:val="28"/>
+                <w:lang w:eastAsia="en-CA"/>
+              </w:rPr>
+              <w:t>stdio.h</w:t>
+            </w:r>
+            <w:proofErr w:type="spellEnd"/>
+            <w:r>
+              <w:rPr>
+                <w:rFonts w:ascii="Consolas" w:hAnsi="Consolas"/>
+                <w:color w:val="000000"/>
+                <w:sz w:val="28"/>
+                <w:szCs w:val="28"/>
+                <w:lang w:eastAsia="en-CA"/>
+              </w:rPr>
+              <w:t>&gt;</w:t>
+            </w:r>
+          </w:p>
+          <w:p>
+            <w:pPr>
+              <w:shd w:val="clear" w:color="auto" w:fill="FFFFFF"/>
+              <w:spacing w:line="285" w:lineRule="atLeast"/>
+              <w:rPr>
+                <w:rFonts w:ascii="Consolas" w:hAnsi="Consolas"/>
+                <w:color w:val="000000"/>
+                <w:sz w:val="28"/>
+                <w:szCs w:val="28"/>
+                <w:lang w:eastAsia="en-CA"/>
+              </w:rPr>
+            </w:pPr>
+          </w:p>
+          <w:p>
+            <w:pPr>
+              <w:shd w:val="clear" w:color="auto" w:fill="FFFFFF"/>
+              <w:spacing w:line="285" w:lineRule="atLeast"/>
+              <w:rPr>
+                <w:rFonts w:ascii="Consolas" w:hAnsi="Consolas"/>
+                <w:color w:val="000000"/>
+                <w:sz w:val="28"/>
+                <w:szCs w:val="28"/>
+                <w:lang w:eastAsia="en-CA"/>
+              </w:rPr>
+            </w:pPr>
+            <w:r>
+              <w:rPr>
+                <w:rFonts w:ascii="Consolas" w:hAnsi="Consolas"/>
+                <w:color w:val="000000"/>
+                <w:sz w:val="28"/>
+                <w:szCs w:val="28"/>
+                <w:lang w:eastAsia="en-CA"/>
+              </w:rPr>
+              <w:t>void printer(double number)</w:t>
+            </w:r>
+          </w:p>
+          <w:p>
+            <w:pPr>
+              <w:shd w:val="clear" w:color="auto" w:fill="FFFFFF"/>
+              <w:spacing w:line="285" w:lineRule="atLeast"/>
+              <w:rPr>
+                <w:rFonts w:ascii="Consolas" w:hAnsi="Consolas"/>
+                <w:color w:val="000000"/>
+                <w:sz w:val="28"/>
+                <w:szCs w:val="28"/>
+                <w:lang w:eastAsia="en-CA"/>
+              </w:rPr>
+            </w:pPr>
+            <w:r>
+              <w:rPr>
+                <w:rFonts w:ascii="Consolas" w:hAnsi="Consolas"/>
+                <w:color w:val="000000"/>
+                <w:sz w:val="28"/>
+                <w:szCs w:val="28"/>
+                <w:lang w:eastAsia="en-CA"/>
+              </w:rPr>
+              <w:t>{</w:t>
+            </w:r>
+          </w:p>
+          <w:p>
+            <w:pPr>
+              <w:shd w:val="clear" w:color="auto" w:fill="FFFFFF"/>
+              <w:spacing w:line="285" w:lineRule="atLeast"/>
+              <w:rPr>
+                <w:rFonts w:ascii="Consolas" w:hAnsi="Consolas"/>
+                <w:color w:val="000000"/>
+                <w:sz w:val="28"/>
+                <w:szCs w:val="28"/>
+                <w:lang w:eastAsia="en-CA"/>
+              </w:rPr>
+            </w:pPr>
+            <w:r>
+              <w:rPr>
+                <w:rFonts w:ascii="Consolas" w:hAnsi="Consolas"/>
+                <w:color w:val="000000"/>
+                <w:sz w:val="28"/>
+                <w:szCs w:val="28"/>
+                <w:lang w:eastAsia="en-CA"/>
+              </w:rPr>
+              <w:lastRenderedPageBreak/>
+              <w:t xml:space="preserve">    </w:t>
+            </w:r>
+            <w:proofErr w:type="spellStart"/>
+            <w:r>
+              <w:rPr>
+                <w:rFonts w:ascii="Consolas" w:hAnsi="Consolas"/>
+                <w:color w:val="000000"/>
+                <w:sz w:val="28"/>
+                <w:szCs w:val="28"/>
+                <w:lang w:eastAsia="en-CA"/>
+              </w:rPr>
+              <w:t>printf</w:t>
+            </w:r>
+            <w:proofErr w:type="spellEnd"/>
+            <w:r>
+              <w:rPr>
+                <w:rFonts w:ascii="Consolas" w:hAnsi="Consolas"/>
+                <w:color w:val="000000"/>
+                <w:sz w:val="28"/>
+                <w:szCs w:val="28"/>
+                <w:lang w:eastAsia="en-CA"/>
+              </w:rPr>
+              <w:t>("%d %f %f", (int)number, number, (float)number);</w:t>
+            </w:r>
+          </w:p>
+          <w:p>
+            <w:pPr>
+              <w:shd w:val="clear" w:color="auto" w:fill="FFFFFF"/>
+              <w:spacing w:line="285" w:lineRule="atLeast"/>
+              <w:rPr>
+                <w:rFonts w:ascii="Consolas" w:hAnsi="Consolas"/>
+                <w:color w:val="000000"/>
+                <w:sz w:val="28"/>
+                <w:szCs w:val="28"/>
+                <w:lang w:eastAsia="en-CA"/>
+              </w:rPr>
+            </w:pPr>
+            <w:r>
+              <w:rPr>
+                <w:rFonts w:ascii="Consolas" w:hAnsi="Consolas"/>
+                <w:color w:val="000000"/>
+                <w:sz w:val="28"/>
+                <w:szCs w:val="28"/>
+                <w:lang w:eastAsia="en-CA"/>
+              </w:rPr>
+              <w:t>}</w:t>
+            </w:r>
+          </w:p>
+          <w:p>
+            <w:pPr>
+              <w:shd w:val="clear" w:color="auto" w:fill="FFFFFF"/>
+              <w:spacing w:line="285" w:lineRule="atLeast"/>
+              <w:rPr>
+                <w:rFonts w:ascii="Consolas" w:hAnsi="Consolas"/>
+                <w:color w:val="000000"/>
+                <w:sz w:val="28"/>
+                <w:szCs w:val="28"/>
+                <w:lang w:eastAsia="en-CA"/>
+              </w:rPr>
+            </w:pPr>
+          </w:p>
+          <w:p>
+            <w:pPr>
+              <w:shd w:val="clear" w:color="auto" w:fill="FFFFFF"/>
+              <w:spacing w:line="285" w:lineRule="atLeast"/>
+              <w:rPr>
+                <w:rFonts w:ascii="Consolas" w:hAnsi="Consolas"/>
+                <w:color w:val="000000"/>
+                <w:sz w:val="28"/>
+                <w:szCs w:val="28"/>
+                <w:lang w:eastAsia="en-CA"/>
+              </w:rPr>
+            </w:pPr>
+            <w:r>
+              <w:rPr>
+                <w:rFonts w:ascii="Consolas" w:hAnsi="Consolas"/>
+                <w:color w:val="000000"/>
+                <w:sz w:val="28"/>
+                <w:szCs w:val="28"/>
+                <w:lang w:eastAsia="en-CA"/>
+              </w:rPr>
+              <w:t>int main()</w:t>
+            </w:r>
+          </w:p>
+          <w:p>
+            <w:pPr>
+              <w:shd w:val="clear" w:color="auto" w:fill="FFFFFF"/>
+              <w:spacing w:line="285" w:lineRule="atLeast"/>
+              <w:rPr>
+                <w:rFonts w:ascii="Consolas" w:hAnsi="Consolas"/>
+                <w:color w:val="000000"/>
+                <w:sz w:val="28"/>
+                <w:szCs w:val="28"/>
+                <w:lang w:eastAsia="en-CA"/>
+              </w:rPr>
+            </w:pPr>
+            <w:r>
+              <w:rPr>
+                <w:rFonts w:ascii="Consolas" w:hAnsi="Consolas"/>
+                <w:color w:val="000000"/>
+                <w:sz w:val="28"/>
+                <w:szCs w:val="28"/>
+                <w:lang w:eastAsia="en-CA"/>
+              </w:rPr>
+              <w:t>{</w:t>
+            </w:r>
+          </w:p>
+          <w:p>
+            <w:pPr>
+              <w:shd w:val="clear" w:color="auto" w:fill="FFFFFF"/>
+              <w:spacing w:line="285" w:lineRule="atLeast"/>
+              <w:rPr>
+                <w:rFonts w:ascii="Consolas" w:hAnsi="Consolas"/>
+                <w:color w:val="000000"/>
+                <w:sz w:val="28"/>
+                <w:szCs w:val="28"/>
+                <w:lang w:eastAsia="en-CA"/>
+              </w:rPr>
+            </w:pPr>
+            <w:r>
+              <w:rPr>
+                <w:rFonts w:ascii="Consolas" w:hAnsi="Consolas"/>
+                <w:color w:val="000000"/>
+                <w:sz w:val="28"/>
+                <w:szCs w:val="28"/>
+                <w:lang w:eastAsia="en-CA"/>
+              </w:rPr>
+              <w:t>    double number;</w:t>
+            </w:r>
+          </w:p>
+          <w:p>
+            <w:pPr>
+              <w:shd w:val="clear" w:color="auto" w:fill="FFFFFF"/>
+              <w:spacing w:line="285" w:lineRule="atLeast"/>
+              <w:rPr>
+                <w:rFonts w:ascii="Consolas" w:hAnsi="Consolas"/>
+                <w:color w:val="000000"/>
+                <w:sz w:val="28"/>
+                <w:szCs w:val="28"/>
+                <w:lang w:eastAsia="en-CA"/>
+              </w:rPr>
+            </w:pPr>
+            <w:r>
+              <w:rPr>
+                <w:rFonts w:ascii="Consolas" w:hAnsi="Consolas"/>
+                <w:color w:val="000000"/>
+                <w:sz w:val="28"/>
+                <w:szCs w:val="28"/>
+                <w:lang w:eastAsia="en-CA"/>
+              </w:rPr>
+              <w:t xml:space="preserve">    </w:t>
+            </w:r>
+            <w:proofErr w:type="spellStart"/>
+            <w:r>
+              <w:rPr>
+                <w:rFonts w:ascii="Consolas" w:hAnsi="Consolas"/>
+                <w:color w:val="000000"/>
+                <w:sz w:val="28"/>
+                <w:szCs w:val="28"/>
+                <w:lang w:eastAsia="en-CA"/>
+              </w:rPr>
+              <w:t>scanf</w:t>
+            </w:r>
+            <w:proofErr w:type="spellEnd"/>
+            <w:r>
+              <w:rPr>
+                <w:rFonts w:ascii="Consolas" w:hAnsi="Consolas"/>
+                <w:color w:val="000000"/>
+                <w:sz w:val="28"/>
+                <w:szCs w:val="28"/>
+                <w:lang w:eastAsia="en-CA"/>
+              </w:rPr>
+              <w:t>("%</w:t>
+            </w:r>
+            <w:proofErr w:type="spellStart"/>
+            <w:r>
+              <w:rPr>
+                <w:rFonts w:ascii="Consolas" w:hAnsi="Consolas"/>
+                <w:color w:val="000000"/>
+                <w:sz w:val="28"/>
+                <w:szCs w:val="28"/>
+                <w:lang w:eastAsia="en-CA"/>
+              </w:rPr>
+              <w:t>lf</w:t>
+            </w:r>
+            <w:proofErr w:type="spellEnd"/>
+            <w:r>
+              <w:rPr>
+                <w:rFonts w:ascii="Consolas" w:hAnsi="Consolas"/>
+                <w:color w:val="000000"/>
+                <w:sz w:val="28"/>
+                <w:szCs w:val="28"/>
+                <w:lang w:eastAsia="en-CA"/>
+              </w:rPr>
+              <w:t>", &amp;number);</w:t>
+            </w:r>
+          </w:p>
+          <w:p>
+            <w:pPr>
+              <w:shd w:val="clear" w:color="auto" w:fill="FFFFFF"/>
+              <w:spacing w:line="285" w:lineRule="atLeast"/>
+              <w:rPr>
+                <w:rFonts w:ascii="Consolas" w:hAnsi="Consolas"/>
+                <w:color w:val="000000"/>
+                <w:sz w:val="28"/>
+                <w:szCs w:val="28"/>
+                <w:lang w:eastAsia="en-CA"/>
+              </w:rPr>
+            </w:pPr>
+            <w:r>
+              <w:rPr>
+                <w:rFonts w:ascii="Consolas" w:hAnsi="Consolas"/>
+                <w:color w:val="000000"/>
+                <w:sz w:val="28"/>
+                <w:szCs w:val="28"/>
+                <w:lang w:eastAsia="en-CA"/>
+              </w:rPr>
+              <w:t>    printer(number);</w:t>
+            </w:r>
+          </w:p>
+          <w:p>
+            <w:pPr>
+              <w:shd w:val="clear" w:color="auto" w:fill="FFFFFF"/>
+              <w:spacing w:line="285" w:lineRule="atLeast"/>
+              <w:rPr>
+                <w:rFonts w:ascii="Consolas" w:hAnsi="Consolas"/>
+                <w:color w:val="000000"/>
+                <w:sz w:val="28"/>
+                <w:szCs w:val="28"/>
+                <w:lang w:eastAsia="en-CA"/>
+              </w:rPr>
+            </w:pPr>
+            <w:r>
+              <w:rPr>
+                <w:rFonts w:ascii="Consolas" w:hAnsi="Consolas"/>
+                <w:color w:val="000000"/>
+                <w:sz w:val="28"/>
+                <w:szCs w:val="28"/>
+                <w:lang w:eastAsia="en-CA"/>
+              </w:rPr>
+              <w:t>    return 0;</w:t>
+            </w:r>
+          </w:p>
+          <w:p>
+            <w:pPr>
+              <w:shd w:val="clear" w:color="auto" w:fill="FFFFFF"/>
+              <w:spacing w:line="285" w:lineRule="atLeast"/>
+              <w:rPr>
+                <w:rFonts w:ascii="Consolas" w:hAnsi="Consolas"/>
+                <w:color w:val="000000"/>
+                <w:sz w:val="28"/>
+                <w:szCs w:val="28"/>
+                <w:lang w:eastAsia="en-CA"/>
+              </w:rPr>
+            </w:pPr>
+            <w:r>
+              <w:rPr>
+                <w:rFonts w:ascii="Consolas" w:hAnsi="Consolas"/>
+                <w:color w:val="000000"/>
+                <w:sz w:val="28"/>
+                <w:szCs w:val="28"/>
+                <w:lang w:eastAsia="en-CA"/>
+              </w:rPr>
+              <w:t>}</w:t>
+            </w:r>
+          </w:p>
+          <w:p>
+            <w:pPr>
+              <w:shd w:val="clear" w:color="auto" w:fill="FFFFFF"/>
+              <w:spacing w:line="285" w:lineRule="atLeast"/>
+              <w:rPr>
+                <w:rFonts w:ascii="Consolas" w:hAnsi="Consolas"/>
+                <w:color w:val="000000"/>
+                <w:sz w:val="28"/>
+                <w:szCs w:val="28"/>
+                <w:lang w:eastAsia="en-CA"/>
+              </w:rPr>
+            </w:pPr>
           </w:p>
           <w:p>
             <w:pPr>
@@ -1717,6 +2911,562 @@
                 <w:lang w:eastAsia="en-CA"/>
               </w:rPr>
             </w:pPr>
+            <w:r>
+              <w:rPr>
+                <w:rFonts w:ascii="Consolas" w:hAnsi="Consolas"/>
+                <w:color w:val="000000"/>
+                <w:sz w:val="28"/>
+                <w:szCs w:val="28"/>
+                <w:lang w:eastAsia="en-CA"/>
+              </w:rPr>
+              <w:t>#include &lt;</w:t>
+            </w:r>
+            <w:proofErr w:type="spellStart"/>
+            <w:r>
+              <w:rPr>
+                <w:rFonts w:ascii="Consolas" w:hAnsi="Consolas"/>
+                <w:color w:val="000000"/>
+                <w:sz w:val="28"/>
+                <w:szCs w:val="28"/>
+                <w:lang w:eastAsia="en-CA"/>
+              </w:rPr>
+              <w:t>stdio.h</w:t>
+            </w:r>
+            <w:proofErr w:type="spellEnd"/>
+            <w:r>
+              <w:rPr>
+                <w:rFonts w:ascii="Consolas" w:hAnsi="Consolas"/>
+                <w:color w:val="000000"/>
+                <w:sz w:val="28"/>
+                <w:szCs w:val="28"/>
+                <w:lang w:eastAsia="en-CA"/>
+              </w:rPr>
+              <w:t>&gt;</w:t>
+            </w:r>
+          </w:p>
+          <w:p>
+            <w:pPr>
+              <w:shd w:val="clear" w:color="auto" w:fill="FFFFFF"/>
+              <w:spacing w:line="285" w:lineRule="atLeast"/>
+              <w:rPr>
+                <w:rFonts w:ascii="Consolas" w:hAnsi="Consolas"/>
+                <w:color w:val="000000"/>
+                <w:sz w:val="28"/>
+                <w:szCs w:val="28"/>
+                <w:lang w:eastAsia="en-CA"/>
+              </w:rPr>
+            </w:pPr>
+            <w:r>
+              <w:rPr>
+                <w:rFonts w:ascii="Consolas" w:hAnsi="Consolas"/>
+                <w:color w:val="000000"/>
+                <w:sz w:val="28"/>
+                <w:szCs w:val="28"/>
+                <w:lang w:eastAsia="en-CA"/>
+              </w:rPr>
+              <w:t>#include &lt;</w:t>
+            </w:r>
+            <w:proofErr w:type="spellStart"/>
+            <w:r>
+              <w:rPr>
+                <w:rFonts w:ascii="Consolas" w:hAnsi="Consolas"/>
+                <w:color w:val="000000"/>
+                <w:sz w:val="28"/>
+                <w:szCs w:val="28"/>
+                <w:lang w:eastAsia="en-CA"/>
+              </w:rPr>
+              <w:t>math.h</w:t>
+            </w:r>
+            <w:proofErr w:type="spellEnd"/>
+            <w:r>
+              <w:rPr>
+                <w:rFonts w:ascii="Consolas" w:hAnsi="Consolas"/>
+                <w:color w:val="000000"/>
+                <w:sz w:val="28"/>
+                <w:szCs w:val="28"/>
+                <w:lang w:eastAsia="en-CA"/>
+              </w:rPr>
+              <w:t>&gt;</w:t>
+            </w:r>
+          </w:p>
+          <w:p>
+            <w:pPr>
+              <w:shd w:val="clear" w:color="auto" w:fill="FFFFFF"/>
+              <w:spacing w:line="285" w:lineRule="atLeast"/>
+              <w:rPr>
+                <w:rFonts w:ascii="Consolas" w:hAnsi="Consolas"/>
+                <w:color w:val="000000"/>
+                <w:sz w:val="28"/>
+                <w:szCs w:val="28"/>
+                <w:lang w:eastAsia="en-CA"/>
+              </w:rPr>
+            </w:pPr>
+          </w:p>
+          <w:p>
+            <w:pPr>
+              <w:shd w:val="clear" w:color="auto" w:fill="FFFFFF"/>
+              <w:spacing w:line="285" w:lineRule="atLeast"/>
+              <w:rPr>
+                <w:rFonts w:ascii="Consolas" w:hAnsi="Consolas"/>
+                <w:color w:val="000000"/>
+                <w:sz w:val="28"/>
+                <w:szCs w:val="28"/>
+                <w:lang w:eastAsia="en-CA"/>
+              </w:rPr>
+            </w:pPr>
+            <w:r>
+              <w:rPr>
+                <w:rFonts w:ascii="Consolas" w:hAnsi="Consolas"/>
+                <w:color w:val="000000"/>
+                <w:sz w:val="28"/>
+                <w:szCs w:val="28"/>
+                <w:lang w:eastAsia="en-CA"/>
+              </w:rPr>
+              <w:t xml:space="preserve">void </w:t>
+            </w:r>
+            <w:proofErr w:type="spellStart"/>
+            <w:r>
+              <w:rPr>
+                <w:rFonts w:ascii="Consolas" w:hAnsi="Consolas"/>
+                <w:color w:val="000000"/>
+                <w:sz w:val="28"/>
+                <w:szCs w:val="28"/>
+                <w:lang w:eastAsia="en-CA"/>
+              </w:rPr>
+              <w:t>compareAndPrint</w:t>
+            </w:r>
+            <w:proofErr w:type="spellEnd"/>
+            <w:r>
+              <w:rPr>
+                <w:rFonts w:ascii="Consolas" w:hAnsi="Consolas"/>
+                <w:color w:val="000000"/>
+                <w:sz w:val="28"/>
+                <w:szCs w:val="28"/>
+                <w:lang w:eastAsia="en-CA"/>
+              </w:rPr>
+              <w:t>(double first, double second)</w:t>
+            </w:r>
+          </w:p>
+          <w:p>
+            <w:pPr>
+              <w:shd w:val="clear" w:color="auto" w:fill="FFFFFF"/>
+              <w:spacing w:line="285" w:lineRule="atLeast"/>
+              <w:rPr>
+                <w:rFonts w:ascii="Consolas" w:hAnsi="Consolas"/>
+                <w:color w:val="000000"/>
+                <w:sz w:val="28"/>
+                <w:szCs w:val="28"/>
+                <w:lang w:eastAsia="en-CA"/>
+              </w:rPr>
+            </w:pPr>
+            <w:r>
+              <w:rPr>
+                <w:rFonts w:ascii="Consolas" w:hAnsi="Consolas"/>
+                <w:color w:val="000000"/>
+                <w:sz w:val="28"/>
+                <w:szCs w:val="28"/>
+                <w:lang w:eastAsia="en-CA"/>
+              </w:rPr>
+              <w:t>{</w:t>
+            </w:r>
+          </w:p>
+          <w:p>
+            <w:pPr>
+              <w:shd w:val="clear" w:color="auto" w:fill="FFFFFF"/>
+              <w:spacing w:line="285" w:lineRule="atLeast"/>
+              <w:rPr>
+                <w:rFonts w:ascii="Consolas" w:hAnsi="Consolas"/>
+                <w:color w:val="000000"/>
+                <w:sz w:val="28"/>
+                <w:szCs w:val="28"/>
+                <w:lang w:eastAsia="en-CA"/>
+              </w:rPr>
+            </w:pPr>
+            <w:r>
+              <w:rPr>
+                <w:rFonts w:ascii="Consolas" w:hAnsi="Consolas"/>
+                <w:color w:val="000000"/>
+                <w:sz w:val="28"/>
+                <w:szCs w:val="28"/>
+                <w:lang w:eastAsia="en-CA"/>
+              </w:rPr>
+              <w:t xml:space="preserve">    if (fabs(first) &gt;= fabs(second)) </w:t>
+            </w:r>
+            <w:proofErr w:type="spellStart"/>
+            <w:r>
+              <w:rPr>
+                <w:rFonts w:ascii="Consolas" w:hAnsi="Consolas"/>
+                <w:color w:val="000000"/>
+                <w:sz w:val="28"/>
+                <w:szCs w:val="28"/>
+                <w:lang w:eastAsia="en-CA"/>
+              </w:rPr>
+              <w:t>printf</w:t>
+            </w:r>
+            <w:proofErr w:type="spellEnd"/>
+            <w:r>
+              <w:rPr>
+                <w:rFonts w:ascii="Consolas" w:hAnsi="Consolas"/>
+                <w:color w:val="000000"/>
+                <w:sz w:val="28"/>
+                <w:szCs w:val="28"/>
+                <w:lang w:eastAsia="en-CA"/>
+              </w:rPr>
+              <w:t>("%f", first);</w:t>
+            </w:r>
+          </w:p>
+          <w:p>
+            <w:pPr>
+              <w:shd w:val="clear" w:color="auto" w:fill="FFFFFF"/>
+              <w:spacing w:line="285" w:lineRule="atLeast"/>
+              <w:rPr>
+                <w:rFonts w:ascii="Consolas" w:hAnsi="Consolas"/>
+                <w:color w:val="000000"/>
+                <w:sz w:val="28"/>
+                <w:szCs w:val="28"/>
+                <w:lang w:eastAsia="en-CA"/>
+              </w:rPr>
+            </w:pPr>
+            <w:r>
+              <w:rPr>
+                <w:rFonts w:ascii="Consolas" w:hAnsi="Consolas"/>
+                <w:color w:val="000000"/>
+                <w:sz w:val="28"/>
+                <w:szCs w:val="28"/>
+                <w:lang w:eastAsia="en-CA"/>
+              </w:rPr>
+              <w:t xml:space="preserve">    else </w:t>
+            </w:r>
+            <w:proofErr w:type="spellStart"/>
+            <w:r>
+              <w:rPr>
+                <w:rFonts w:ascii="Consolas" w:hAnsi="Consolas"/>
+                <w:color w:val="000000"/>
+                <w:sz w:val="28"/>
+                <w:szCs w:val="28"/>
+                <w:lang w:eastAsia="en-CA"/>
+              </w:rPr>
+              <w:t>printf</w:t>
+            </w:r>
+            <w:proofErr w:type="spellEnd"/>
+            <w:r>
+              <w:rPr>
+                <w:rFonts w:ascii="Consolas" w:hAnsi="Consolas"/>
+                <w:color w:val="000000"/>
+                <w:sz w:val="28"/>
+                <w:szCs w:val="28"/>
+                <w:lang w:eastAsia="en-CA"/>
+              </w:rPr>
+              <w:t>("%f", second);</w:t>
+            </w:r>
+          </w:p>
+          <w:p>
+            <w:pPr>
+              <w:shd w:val="clear" w:color="auto" w:fill="FFFFFF"/>
+              <w:spacing w:line="285" w:lineRule="atLeast"/>
+              <w:rPr>
+                <w:rFonts w:ascii="Consolas" w:hAnsi="Consolas"/>
+                <w:color w:val="000000"/>
+                <w:sz w:val="28"/>
+                <w:szCs w:val="28"/>
+                <w:lang w:eastAsia="en-CA"/>
+              </w:rPr>
+            </w:pPr>
+            <w:r>
+              <w:rPr>
+                <w:rFonts w:ascii="Consolas" w:hAnsi="Consolas"/>
+                <w:color w:val="000000"/>
+                <w:sz w:val="28"/>
+                <w:szCs w:val="28"/>
+                <w:lang w:eastAsia="en-CA"/>
+              </w:rPr>
+              <w:t>}</w:t>
+            </w:r>
+          </w:p>
+          <w:p>
+            <w:pPr>
+              <w:shd w:val="clear" w:color="auto" w:fill="FFFFFF"/>
+              <w:spacing w:line="285" w:lineRule="atLeast"/>
+              <w:rPr>
+                <w:rFonts w:ascii="Consolas" w:hAnsi="Consolas"/>
+                <w:color w:val="000000"/>
+                <w:sz w:val="28"/>
+                <w:szCs w:val="28"/>
+                <w:lang w:eastAsia="en-CA"/>
+              </w:rPr>
+            </w:pPr>
+          </w:p>
+          <w:p>
+            <w:pPr>
+              <w:shd w:val="clear" w:color="auto" w:fill="FFFFFF"/>
+              <w:spacing w:line="285" w:lineRule="atLeast"/>
+              <w:rPr>
+                <w:rFonts w:ascii="Consolas" w:hAnsi="Consolas"/>
+                <w:color w:val="000000"/>
+                <w:sz w:val="28"/>
+                <w:szCs w:val="28"/>
+                <w:lang w:eastAsia="en-CA"/>
+              </w:rPr>
+            </w:pPr>
+            <w:r>
+              <w:rPr>
+                <w:rFonts w:ascii="Consolas" w:hAnsi="Consolas"/>
+                <w:color w:val="000000"/>
+                <w:sz w:val="28"/>
+                <w:szCs w:val="28"/>
+                <w:lang w:eastAsia="en-CA"/>
+              </w:rPr>
+              <w:t>int main()</w:t>
+            </w:r>
+          </w:p>
+          <w:p>
+            <w:pPr>
+              <w:shd w:val="clear" w:color="auto" w:fill="FFFFFF"/>
+              <w:spacing w:line="285" w:lineRule="atLeast"/>
+              <w:rPr>
+                <w:rFonts w:ascii="Consolas" w:hAnsi="Consolas"/>
+                <w:color w:val="000000"/>
+                <w:sz w:val="28"/>
+                <w:szCs w:val="28"/>
+                <w:lang w:eastAsia="en-CA"/>
+              </w:rPr>
+            </w:pPr>
+            <w:r>
+              <w:rPr>
+                <w:rFonts w:ascii="Consolas" w:hAnsi="Consolas"/>
+                <w:color w:val="000000"/>
+                <w:sz w:val="28"/>
+                <w:szCs w:val="28"/>
+                <w:lang w:eastAsia="en-CA"/>
+              </w:rPr>
+              <w:t>{</w:t>
+            </w:r>
+          </w:p>
+          <w:p>
+            <w:pPr>
+              <w:shd w:val="clear" w:color="auto" w:fill="FFFFFF"/>
+              <w:spacing w:line="285" w:lineRule="atLeast"/>
+              <w:rPr>
+                <w:rFonts w:ascii="Consolas" w:hAnsi="Consolas"/>
+                <w:color w:val="000000"/>
+                <w:sz w:val="28"/>
+                <w:szCs w:val="28"/>
+                <w:lang w:eastAsia="en-CA"/>
+              </w:rPr>
+            </w:pPr>
+            <w:r>
+              <w:rPr>
+                <w:rFonts w:ascii="Consolas" w:hAnsi="Consolas"/>
+                <w:color w:val="000000"/>
+                <w:sz w:val="28"/>
+                <w:szCs w:val="28"/>
+                <w:lang w:eastAsia="en-CA"/>
+              </w:rPr>
+              <w:t>    double first;</w:t>
+            </w:r>
+          </w:p>
+          <w:p>
+            <w:pPr>
+              <w:shd w:val="clear" w:color="auto" w:fill="FFFFFF"/>
+              <w:spacing w:line="285" w:lineRule="atLeast"/>
+              <w:rPr>
+                <w:rFonts w:ascii="Consolas" w:hAnsi="Consolas"/>
+                <w:color w:val="000000"/>
+                <w:sz w:val="28"/>
+                <w:szCs w:val="28"/>
+                <w:lang w:eastAsia="en-CA"/>
+              </w:rPr>
+            </w:pPr>
+            <w:r>
+              <w:rPr>
+                <w:rFonts w:ascii="Consolas" w:hAnsi="Consolas"/>
+                <w:color w:val="000000"/>
+                <w:sz w:val="28"/>
+                <w:szCs w:val="28"/>
+                <w:lang w:eastAsia="en-CA"/>
+              </w:rPr>
+              <w:t>    double second;</w:t>
+            </w:r>
+          </w:p>
+          <w:p>
+            <w:pPr>
+              <w:shd w:val="clear" w:color="auto" w:fill="FFFFFF"/>
+              <w:spacing w:line="285" w:lineRule="atLeast"/>
+              <w:rPr>
+                <w:rFonts w:ascii="Consolas" w:hAnsi="Consolas"/>
+                <w:color w:val="000000"/>
+                <w:sz w:val="28"/>
+                <w:szCs w:val="28"/>
+                <w:lang w:eastAsia="en-CA"/>
+              </w:rPr>
+            </w:pPr>
+            <w:r>
+              <w:rPr>
+                <w:rFonts w:ascii="Consolas" w:hAnsi="Consolas"/>
+                <w:color w:val="000000"/>
+                <w:sz w:val="28"/>
+                <w:szCs w:val="28"/>
+                <w:lang w:eastAsia="en-CA"/>
+              </w:rPr>
+              <w:t xml:space="preserve">    </w:t>
+            </w:r>
+            <w:proofErr w:type="spellStart"/>
+            <w:r>
+              <w:rPr>
+                <w:rFonts w:ascii="Consolas" w:hAnsi="Consolas"/>
+                <w:color w:val="000000"/>
+                <w:sz w:val="28"/>
+                <w:szCs w:val="28"/>
+                <w:lang w:eastAsia="en-CA"/>
+              </w:rPr>
+              <w:t>scanf</w:t>
+            </w:r>
+            <w:proofErr w:type="spellEnd"/>
+            <w:r>
+              <w:rPr>
+                <w:rFonts w:ascii="Consolas" w:hAnsi="Consolas"/>
+                <w:color w:val="000000"/>
+                <w:sz w:val="28"/>
+                <w:szCs w:val="28"/>
+                <w:lang w:eastAsia="en-CA"/>
+              </w:rPr>
+              <w:t>("%</w:t>
+            </w:r>
+            <w:proofErr w:type="spellStart"/>
+            <w:r>
+              <w:rPr>
+                <w:rFonts w:ascii="Consolas" w:hAnsi="Consolas"/>
+                <w:color w:val="000000"/>
+                <w:sz w:val="28"/>
+                <w:szCs w:val="28"/>
+                <w:lang w:eastAsia="en-CA"/>
+              </w:rPr>
+              <w:t>lf</w:t>
+            </w:r>
+            <w:proofErr w:type="spellEnd"/>
+            <w:r>
+              <w:rPr>
+                <w:rFonts w:ascii="Consolas" w:hAnsi="Consolas"/>
+                <w:color w:val="000000"/>
+                <w:sz w:val="28"/>
+                <w:szCs w:val="28"/>
+                <w:lang w:eastAsia="en-CA"/>
+              </w:rPr>
+              <w:t xml:space="preserve"> %</w:t>
+            </w:r>
+            <w:proofErr w:type="spellStart"/>
+            <w:r>
+              <w:rPr>
+                <w:rFonts w:ascii="Consolas" w:hAnsi="Consolas"/>
+                <w:color w:val="000000"/>
+                <w:sz w:val="28"/>
+                <w:szCs w:val="28"/>
+                <w:lang w:eastAsia="en-CA"/>
+              </w:rPr>
+              <w:t>lf</w:t>
+            </w:r>
+            <w:proofErr w:type="spellEnd"/>
+            <w:r>
+              <w:rPr>
+                <w:rFonts w:ascii="Consolas" w:hAnsi="Consolas"/>
+                <w:color w:val="000000"/>
+                <w:sz w:val="28"/>
+                <w:szCs w:val="28"/>
+                <w:lang w:eastAsia="en-CA"/>
+              </w:rPr>
+              <w:t>", &amp;first, &amp;second);</w:t>
+            </w:r>
+          </w:p>
+          <w:p>
+            <w:pPr>
+              <w:shd w:val="clear" w:color="auto" w:fill="FFFFFF"/>
+              <w:spacing w:line="285" w:lineRule="atLeast"/>
+              <w:rPr>
+                <w:rFonts w:ascii="Consolas" w:hAnsi="Consolas"/>
+                <w:color w:val="000000"/>
+                <w:sz w:val="28"/>
+                <w:szCs w:val="28"/>
+                <w:lang w:eastAsia="en-CA"/>
+              </w:rPr>
+            </w:pPr>
+            <w:r>
+              <w:rPr>
+                <w:rFonts w:ascii="Consolas" w:hAnsi="Consolas"/>
+                <w:color w:val="000000"/>
+                <w:sz w:val="28"/>
+                <w:szCs w:val="28"/>
+                <w:lang w:eastAsia="en-CA"/>
+              </w:rPr>
+              <w:t xml:space="preserve">    </w:t>
+            </w:r>
+            <w:proofErr w:type="spellStart"/>
+            <w:r>
+              <w:rPr>
+                <w:rFonts w:ascii="Consolas" w:hAnsi="Consolas"/>
+                <w:color w:val="000000"/>
+                <w:sz w:val="28"/>
+                <w:szCs w:val="28"/>
+                <w:lang w:eastAsia="en-CA"/>
+              </w:rPr>
+              <w:t>compareAndPrint</w:t>
+            </w:r>
+            <w:proofErr w:type="spellEnd"/>
+            <w:r>
+              <w:rPr>
+                <w:rFonts w:ascii="Consolas" w:hAnsi="Consolas"/>
+                <w:color w:val="000000"/>
+                <w:sz w:val="28"/>
+                <w:szCs w:val="28"/>
+                <w:lang w:eastAsia="en-CA"/>
+              </w:rPr>
+              <w:t>(first, second);</w:t>
+            </w:r>
+          </w:p>
+          <w:p>
+            <w:pPr>
+              <w:shd w:val="clear" w:color="auto" w:fill="FFFFFF"/>
+              <w:spacing w:line="285" w:lineRule="atLeast"/>
+              <w:rPr>
+                <w:rFonts w:ascii="Consolas" w:hAnsi="Consolas"/>
+                <w:color w:val="000000"/>
+                <w:sz w:val="28"/>
+                <w:szCs w:val="28"/>
+                <w:lang w:eastAsia="en-CA"/>
+              </w:rPr>
+            </w:pPr>
+            <w:r>
+              <w:rPr>
+                <w:rFonts w:ascii="Consolas" w:hAnsi="Consolas"/>
+                <w:color w:val="000000"/>
+                <w:sz w:val="28"/>
+                <w:szCs w:val="28"/>
+                <w:lang w:eastAsia="en-CA"/>
+              </w:rPr>
+              <w:t>    return 0;</w:t>
+            </w:r>
+          </w:p>
+          <w:p>
+            <w:pPr>
+              <w:shd w:val="clear" w:color="auto" w:fill="FFFFFF"/>
+              <w:spacing w:line="285" w:lineRule="atLeast"/>
+              <w:rPr>
+                <w:rFonts w:ascii="Consolas" w:hAnsi="Consolas"/>
+                <w:color w:val="000000"/>
+                <w:sz w:val="28"/>
+                <w:szCs w:val="28"/>
+                <w:lang w:eastAsia="en-CA"/>
+              </w:rPr>
+            </w:pPr>
+            <w:r>
+              <w:rPr>
+                <w:rFonts w:ascii="Consolas" w:hAnsi="Consolas"/>
+                <w:color w:val="000000"/>
+                <w:sz w:val="28"/>
+                <w:szCs w:val="28"/>
+                <w:lang w:eastAsia="en-CA"/>
+              </w:rPr>
+              <w:t>}</w:t>
+            </w:r>
           </w:p>
           <w:p>
             <w:pPr>
@@ -1754,6 +3504,7 @@
           <w:sz w:val="28"/>
           <w:szCs w:val="28"/>
         </w:rPr>
+        <w:lastRenderedPageBreak/>
         <w:t>T</w:t>
       </w:r>
       <w:r>
@@ -1833,6 +3584,463 @@
                 <w:lang w:eastAsia="en-CA"/>
               </w:rPr>
             </w:pPr>
+            <w:r>
+              <w:rPr>
+                <w:rFonts w:ascii="Consolas" w:hAnsi="Consolas"/>
+                <w:color w:val="000000"/>
+                <w:sz w:val="28"/>
+                <w:szCs w:val="28"/>
+                <w:lang w:eastAsia="en-CA"/>
+              </w:rPr>
+              <w:t>#include &lt;</w:t>
+            </w:r>
+            <w:proofErr w:type="spellStart"/>
+            <w:r>
+              <w:rPr>
+                <w:rFonts w:ascii="Consolas" w:hAnsi="Consolas"/>
+                <w:color w:val="000000"/>
+                <w:sz w:val="28"/>
+                <w:szCs w:val="28"/>
+                <w:lang w:eastAsia="en-CA"/>
+              </w:rPr>
+              <w:t>stdio.h</w:t>
+            </w:r>
+            <w:proofErr w:type="spellEnd"/>
+            <w:r>
+              <w:rPr>
+                <w:rFonts w:ascii="Consolas" w:hAnsi="Consolas"/>
+                <w:color w:val="000000"/>
+                <w:sz w:val="28"/>
+                <w:szCs w:val="28"/>
+                <w:lang w:eastAsia="en-CA"/>
+              </w:rPr>
+              <w:t>&gt;</w:t>
+            </w:r>
+          </w:p>
+          <w:p>
+            <w:pPr>
+              <w:shd w:val="clear" w:color="auto" w:fill="FFFFFF"/>
+              <w:spacing w:line="285" w:lineRule="atLeast"/>
+              <w:rPr>
+                <w:rFonts w:ascii="Consolas" w:hAnsi="Consolas"/>
+                <w:color w:val="000000"/>
+                <w:sz w:val="28"/>
+                <w:szCs w:val="28"/>
+                <w:lang w:eastAsia="en-CA"/>
+              </w:rPr>
+            </w:pPr>
+            <w:r>
+              <w:rPr>
+                <w:rFonts w:ascii="Consolas" w:hAnsi="Consolas"/>
+                <w:color w:val="000000"/>
+                <w:sz w:val="28"/>
+                <w:szCs w:val="28"/>
+                <w:lang w:eastAsia="en-CA"/>
+              </w:rPr>
+              <w:t>#include &lt;</w:t>
+            </w:r>
+            <w:proofErr w:type="spellStart"/>
+            <w:r>
+              <w:rPr>
+                <w:rFonts w:ascii="Consolas" w:hAnsi="Consolas"/>
+                <w:color w:val="000000"/>
+                <w:sz w:val="28"/>
+                <w:szCs w:val="28"/>
+                <w:lang w:eastAsia="en-CA"/>
+              </w:rPr>
+              <w:t>math.h</w:t>
+            </w:r>
+            <w:proofErr w:type="spellEnd"/>
+            <w:r>
+              <w:rPr>
+                <w:rFonts w:ascii="Consolas" w:hAnsi="Consolas"/>
+                <w:color w:val="000000"/>
+                <w:sz w:val="28"/>
+                <w:szCs w:val="28"/>
+                <w:lang w:eastAsia="en-CA"/>
+              </w:rPr>
+              <w:t>&gt;</w:t>
+            </w:r>
+          </w:p>
+          <w:p>
+            <w:pPr>
+              <w:shd w:val="clear" w:color="auto" w:fill="FFFFFF"/>
+              <w:spacing w:line="285" w:lineRule="atLeast"/>
+              <w:rPr>
+                <w:rFonts w:ascii="Consolas" w:hAnsi="Consolas"/>
+                <w:color w:val="000000"/>
+                <w:sz w:val="28"/>
+                <w:szCs w:val="28"/>
+                <w:lang w:eastAsia="en-CA"/>
+              </w:rPr>
+            </w:pPr>
+          </w:p>
+          <w:p>
+            <w:pPr>
+              <w:shd w:val="clear" w:color="auto" w:fill="FFFFFF"/>
+              <w:spacing w:line="285" w:lineRule="atLeast"/>
+              <w:rPr>
+                <w:rFonts w:ascii="Consolas" w:hAnsi="Consolas"/>
+                <w:color w:val="000000"/>
+                <w:sz w:val="28"/>
+                <w:szCs w:val="28"/>
+                <w:lang w:eastAsia="en-CA"/>
+              </w:rPr>
+            </w:pPr>
+            <w:r>
+              <w:rPr>
+                <w:rFonts w:ascii="Consolas" w:hAnsi="Consolas"/>
+                <w:color w:val="000000"/>
+                <w:sz w:val="28"/>
+                <w:szCs w:val="28"/>
+                <w:lang w:eastAsia="en-CA"/>
+              </w:rPr>
+              <w:t xml:space="preserve">void </w:t>
+            </w:r>
+            <w:proofErr w:type="spellStart"/>
+            <w:r>
+              <w:rPr>
+                <w:rFonts w:ascii="Consolas" w:hAnsi="Consolas"/>
+                <w:color w:val="000000"/>
+                <w:sz w:val="28"/>
+                <w:szCs w:val="28"/>
+                <w:lang w:eastAsia="en-CA"/>
+              </w:rPr>
+              <w:t>sinAndPrint</w:t>
+            </w:r>
+            <w:proofErr w:type="spellEnd"/>
+            <w:r>
+              <w:rPr>
+                <w:rFonts w:ascii="Consolas" w:hAnsi="Consolas"/>
+                <w:color w:val="000000"/>
+                <w:sz w:val="28"/>
+                <w:szCs w:val="28"/>
+                <w:lang w:eastAsia="en-CA"/>
+              </w:rPr>
+              <w:t>(float x)</w:t>
+            </w:r>
+          </w:p>
+          <w:p>
+            <w:pPr>
+              <w:shd w:val="clear" w:color="auto" w:fill="FFFFFF"/>
+              <w:spacing w:line="285" w:lineRule="atLeast"/>
+              <w:rPr>
+                <w:rFonts w:ascii="Consolas" w:hAnsi="Consolas"/>
+                <w:color w:val="000000"/>
+                <w:sz w:val="28"/>
+                <w:szCs w:val="28"/>
+                <w:lang w:eastAsia="en-CA"/>
+              </w:rPr>
+            </w:pPr>
+            <w:r>
+              <w:rPr>
+                <w:rFonts w:ascii="Consolas" w:hAnsi="Consolas"/>
+                <w:color w:val="000000"/>
+                <w:sz w:val="28"/>
+                <w:szCs w:val="28"/>
+                <w:lang w:eastAsia="en-CA"/>
+              </w:rPr>
+              <w:t>{</w:t>
+            </w:r>
+          </w:p>
+          <w:p>
+            <w:pPr>
+              <w:shd w:val="clear" w:color="auto" w:fill="FFFFFF"/>
+              <w:spacing w:line="285" w:lineRule="atLeast"/>
+              <w:rPr>
+                <w:rFonts w:ascii="Consolas" w:hAnsi="Consolas"/>
+                <w:color w:val="000000"/>
+                <w:sz w:val="28"/>
+                <w:szCs w:val="28"/>
+                <w:lang w:eastAsia="en-CA"/>
+              </w:rPr>
+            </w:pPr>
+            <w:r>
+              <w:rPr>
+                <w:rFonts w:ascii="Consolas" w:hAnsi="Consolas"/>
+                <w:color w:val="000000"/>
+                <w:sz w:val="28"/>
+                <w:szCs w:val="28"/>
+                <w:lang w:eastAsia="en-CA"/>
+              </w:rPr>
+              <w:t xml:space="preserve">    </w:t>
+            </w:r>
+            <w:proofErr w:type="spellStart"/>
+            <w:r>
+              <w:rPr>
+                <w:rFonts w:ascii="Consolas" w:hAnsi="Consolas"/>
+                <w:color w:val="000000"/>
+                <w:sz w:val="28"/>
+                <w:szCs w:val="28"/>
+                <w:lang w:eastAsia="en-CA"/>
+              </w:rPr>
+              <w:t>printf</w:t>
+            </w:r>
+            <w:proofErr w:type="spellEnd"/>
+            <w:r>
+              <w:rPr>
+                <w:rFonts w:ascii="Consolas" w:hAnsi="Consolas"/>
+                <w:color w:val="000000"/>
+                <w:sz w:val="28"/>
+                <w:szCs w:val="28"/>
+                <w:lang w:eastAsia="en-CA"/>
+              </w:rPr>
+              <w:t>("%f", 2 * sin(x) * cos(x));</w:t>
+            </w:r>
+          </w:p>
+          <w:p>
+            <w:pPr>
+              <w:shd w:val="clear" w:color="auto" w:fill="FFFFFF"/>
+              <w:spacing w:line="285" w:lineRule="atLeast"/>
+              <w:rPr>
+                <w:rFonts w:ascii="Consolas" w:hAnsi="Consolas"/>
+                <w:color w:val="000000"/>
+                <w:sz w:val="28"/>
+                <w:szCs w:val="28"/>
+                <w:lang w:eastAsia="en-CA"/>
+              </w:rPr>
+            </w:pPr>
+            <w:r>
+              <w:rPr>
+                <w:rFonts w:ascii="Consolas" w:hAnsi="Consolas"/>
+                <w:color w:val="000000"/>
+                <w:sz w:val="28"/>
+                <w:szCs w:val="28"/>
+                <w:lang w:eastAsia="en-CA"/>
+              </w:rPr>
+              <w:t>}</w:t>
+            </w:r>
+          </w:p>
+          <w:p>
+            <w:pPr>
+              <w:shd w:val="clear" w:color="auto" w:fill="FFFFFF"/>
+              <w:spacing w:line="285" w:lineRule="atLeast"/>
+              <w:rPr>
+                <w:rFonts w:ascii="Consolas" w:hAnsi="Consolas"/>
+                <w:color w:val="000000"/>
+                <w:sz w:val="28"/>
+                <w:szCs w:val="28"/>
+                <w:lang w:eastAsia="en-CA"/>
+              </w:rPr>
+            </w:pPr>
+          </w:p>
+          <w:p>
+            <w:pPr>
+              <w:shd w:val="clear" w:color="auto" w:fill="FFFFFF"/>
+              <w:spacing w:line="285" w:lineRule="atLeast"/>
+              <w:rPr>
+                <w:rFonts w:ascii="Consolas" w:hAnsi="Consolas"/>
+                <w:color w:val="000000"/>
+                <w:sz w:val="28"/>
+                <w:szCs w:val="28"/>
+                <w:lang w:eastAsia="en-CA"/>
+              </w:rPr>
+            </w:pPr>
+            <w:r>
+              <w:rPr>
+                <w:rFonts w:ascii="Consolas" w:hAnsi="Consolas"/>
+                <w:color w:val="000000"/>
+                <w:sz w:val="28"/>
+                <w:szCs w:val="28"/>
+                <w:lang w:eastAsia="en-CA"/>
+              </w:rPr>
+              <w:t>int main()</w:t>
+            </w:r>
+          </w:p>
+          <w:p>
+            <w:pPr>
+              <w:shd w:val="clear" w:color="auto" w:fill="FFFFFF"/>
+              <w:spacing w:line="285" w:lineRule="atLeast"/>
+              <w:rPr>
+                <w:rFonts w:ascii="Consolas" w:hAnsi="Consolas"/>
+                <w:color w:val="000000"/>
+                <w:sz w:val="28"/>
+                <w:szCs w:val="28"/>
+                <w:lang w:eastAsia="en-CA"/>
+              </w:rPr>
+            </w:pPr>
+            <w:r>
+              <w:rPr>
+                <w:rFonts w:ascii="Consolas" w:hAnsi="Consolas"/>
+                <w:color w:val="000000"/>
+                <w:sz w:val="28"/>
+                <w:szCs w:val="28"/>
+                <w:lang w:eastAsia="en-CA"/>
+              </w:rPr>
+              <w:t>{</w:t>
+            </w:r>
+          </w:p>
+          <w:p>
+            <w:pPr>
+              <w:shd w:val="clear" w:color="auto" w:fill="FFFFFF"/>
+              <w:spacing w:line="285" w:lineRule="atLeast"/>
+              <w:rPr>
+                <w:rFonts w:ascii="Consolas" w:hAnsi="Consolas"/>
+                <w:color w:val="000000"/>
+                <w:sz w:val="28"/>
+                <w:szCs w:val="28"/>
+                <w:lang w:eastAsia="en-CA"/>
+              </w:rPr>
+            </w:pPr>
+            <w:r>
+              <w:rPr>
+                <w:rFonts w:ascii="Consolas" w:hAnsi="Consolas"/>
+                <w:color w:val="000000"/>
+                <w:sz w:val="28"/>
+                <w:szCs w:val="28"/>
+                <w:lang w:eastAsia="en-CA"/>
+              </w:rPr>
+              <w:t>    float x;</w:t>
+            </w:r>
+          </w:p>
+          <w:p>
+            <w:pPr>
+              <w:shd w:val="clear" w:color="auto" w:fill="FFFFFF"/>
+              <w:spacing w:line="285" w:lineRule="atLeast"/>
+              <w:rPr>
+                <w:rFonts w:ascii="Consolas" w:hAnsi="Consolas"/>
+                <w:color w:val="000000"/>
+                <w:sz w:val="28"/>
+                <w:szCs w:val="28"/>
+                <w:lang w:eastAsia="en-CA"/>
+              </w:rPr>
+            </w:pPr>
+            <w:r>
+              <w:rPr>
+                <w:rFonts w:ascii="Consolas" w:hAnsi="Consolas"/>
+                <w:color w:val="000000"/>
+                <w:sz w:val="28"/>
+                <w:szCs w:val="28"/>
+                <w:lang w:eastAsia="en-CA"/>
+              </w:rPr>
+              <w:t xml:space="preserve">    </w:t>
+            </w:r>
+            <w:proofErr w:type="spellStart"/>
+            <w:r>
+              <w:rPr>
+                <w:rFonts w:ascii="Consolas" w:hAnsi="Consolas"/>
+                <w:color w:val="000000"/>
+                <w:sz w:val="28"/>
+                <w:szCs w:val="28"/>
+                <w:lang w:eastAsia="en-CA"/>
+              </w:rPr>
+              <w:t>scanf</w:t>
+            </w:r>
+            <w:proofErr w:type="spellEnd"/>
+            <w:r>
+              <w:rPr>
+                <w:rFonts w:ascii="Consolas" w:hAnsi="Consolas"/>
+                <w:color w:val="000000"/>
+                <w:sz w:val="28"/>
+                <w:szCs w:val="28"/>
+                <w:lang w:eastAsia="en-CA"/>
+              </w:rPr>
+              <w:t>("%f", &amp;x);</w:t>
+            </w:r>
+          </w:p>
+          <w:p>
+            <w:pPr>
+              <w:shd w:val="clear" w:color="auto" w:fill="FFFFFF"/>
+              <w:spacing w:line="285" w:lineRule="atLeast"/>
+              <w:rPr>
+                <w:rFonts w:ascii="Consolas" w:hAnsi="Consolas"/>
+                <w:color w:val="000000"/>
+                <w:sz w:val="28"/>
+                <w:szCs w:val="28"/>
+                <w:lang w:eastAsia="en-CA"/>
+              </w:rPr>
+            </w:pPr>
+            <w:r>
+              <w:rPr>
+                <w:rFonts w:ascii="Consolas" w:hAnsi="Consolas"/>
+                <w:color w:val="000000"/>
+                <w:sz w:val="28"/>
+                <w:szCs w:val="28"/>
+                <w:lang w:eastAsia="en-CA"/>
+              </w:rPr>
+              <w:t xml:space="preserve">    </w:t>
+            </w:r>
+            <w:proofErr w:type="spellStart"/>
+            <w:r>
+              <w:rPr>
+                <w:rFonts w:ascii="Consolas" w:hAnsi="Consolas"/>
+                <w:color w:val="000000"/>
+                <w:sz w:val="28"/>
+                <w:szCs w:val="28"/>
+                <w:lang w:eastAsia="en-CA"/>
+              </w:rPr>
+              <w:t>sinAndPrint</w:t>
+            </w:r>
+            <w:proofErr w:type="spellEnd"/>
+            <w:r>
+              <w:rPr>
+                <w:rFonts w:ascii="Consolas" w:hAnsi="Consolas"/>
+                <w:color w:val="000000"/>
+                <w:sz w:val="28"/>
+                <w:szCs w:val="28"/>
+                <w:lang w:eastAsia="en-CA"/>
+              </w:rPr>
+              <w:t>(x);</w:t>
+            </w:r>
+          </w:p>
+          <w:p>
+            <w:pPr>
+              <w:shd w:val="clear" w:color="auto" w:fill="FFFFFF"/>
+              <w:spacing w:line="285" w:lineRule="atLeast"/>
+              <w:rPr>
+                <w:rFonts w:ascii="Consolas" w:hAnsi="Consolas"/>
+                <w:color w:val="000000"/>
+                <w:sz w:val="28"/>
+                <w:szCs w:val="28"/>
+                <w:lang w:eastAsia="en-CA"/>
+              </w:rPr>
+            </w:pPr>
+            <w:r>
+              <w:rPr>
+                <w:rFonts w:ascii="Consolas" w:hAnsi="Consolas"/>
+                <w:color w:val="000000"/>
+                <w:sz w:val="28"/>
+                <w:szCs w:val="28"/>
+                <w:lang w:eastAsia="en-CA"/>
+              </w:rPr>
+              <w:t>    return 0;</w:t>
+            </w:r>
+          </w:p>
+          <w:p>
+            <w:pPr>
+              <w:shd w:val="clear" w:color="auto" w:fill="FFFFFF"/>
+              <w:spacing w:line="285" w:lineRule="atLeast"/>
+              <w:rPr>
+                <w:rFonts w:ascii="Consolas" w:hAnsi="Consolas"/>
+                <w:color w:val="000000"/>
+                <w:sz w:val="28"/>
+                <w:szCs w:val="28"/>
+                <w:lang w:eastAsia="en-CA"/>
+              </w:rPr>
+            </w:pPr>
+            <w:r>
+              <w:rPr>
+                <w:rFonts w:ascii="Consolas" w:hAnsi="Consolas"/>
+                <w:color w:val="000000"/>
+                <w:sz w:val="28"/>
+                <w:szCs w:val="28"/>
+                <w:lang w:eastAsia="en-CA"/>
+              </w:rPr>
+              <w:t>}</w:t>
+            </w:r>
+          </w:p>
+          <w:p>
+            <w:pPr>
+              <w:shd w:val="clear" w:color="auto" w:fill="FFFFFF"/>
+              <w:spacing w:line="285" w:lineRule="atLeast"/>
+              <w:rPr>
+                <w:rFonts w:ascii="Consolas" w:hAnsi="Consolas"/>
+                <w:color w:val="000000"/>
+                <w:sz w:val="28"/>
+                <w:szCs w:val="28"/>
+                <w:lang w:eastAsia="en-CA"/>
+              </w:rPr>
+            </w:pPr>
           </w:p>
           <w:p>
             <w:pPr>
@@ -1934,6 +4142,486 @@
             <w:tcW w:w="9350" w:type="dxa"/>
             <w:shd w:val="clear" w:color="auto" w:fill="auto"/>
           </w:tcPr>
+          <w:p>
+            <w:pPr>
+              <w:shd w:val="clear" w:color="auto" w:fill="FFFFFF"/>
+              <w:spacing w:line="285" w:lineRule="atLeast"/>
+              <w:rPr>
+                <w:rFonts w:ascii="Consolas" w:hAnsi="Consolas"/>
+                <w:color w:val="000000"/>
+                <w:sz w:val="28"/>
+                <w:szCs w:val="28"/>
+                <w:lang w:eastAsia="en-CA"/>
+              </w:rPr>
+            </w:pPr>
+            <w:r>
+              <w:rPr>
+                <w:rFonts w:ascii="Consolas" w:hAnsi="Consolas"/>
+                <w:color w:val="000000"/>
+                <w:sz w:val="28"/>
+                <w:szCs w:val="28"/>
+                <w:lang w:eastAsia="en-CA"/>
+              </w:rPr>
+              <w:t>#include &lt;</w:t>
+            </w:r>
+            <w:proofErr w:type="spellStart"/>
+            <w:r>
+              <w:rPr>
+                <w:rFonts w:ascii="Consolas" w:hAnsi="Consolas"/>
+                <w:color w:val="000000"/>
+                <w:sz w:val="28"/>
+                <w:szCs w:val="28"/>
+                <w:lang w:eastAsia="en-CA"/>
+              </w:rPr>
+              <w:t>stdio.h</w:t>
+            </w:r>
+            <w:proofErr w:type="spellEnd"/>
+            <w:r>
+              <w:rPr>
+                <w:rFonts w:ascii="Consolas" w:hAnsi="Consolas"/>
+                <w:color w:val="000000"/>
+                <w:sz w:val="28"/>
+                <w:szCs w:val="28"/>
+                <w:lang w:eastAsia="en-CA"/>
+              </w:rPr>
+              <w:t>&gt;</w:t>
+            </w:r>
+          </w:p>
+          <w:p>
+            <w:pPr>
+              <w:shd w:val="clear" w:color="auto" w:fill="FFFFFF"/>
+              <w:spacing w:line="285" w:lineRule="atLeast"/>
+              <w:rPr>
+                <w:rFonts w:ascii="Consolas" w:hAnsi="Consolas"/>
+                <w:color w:val="000000"/>
+                <w:sz w:val="28"/>
+                <w:szCs w:val="28"/>
+                <w:lang w:eastAsia="en-CA"/>
+              </w:rPr>
+            </w:pPr>
+            <w:r>
+              <w:rPr>
+                <w:rFonts w:ascii="Consolas" w:hAnsi="Consolas"/>
+                <w:color w:val="000000"/>
+                <w:sz w:val="28"/>
+                <w:szCs w:val="28"/>
+                <w:lang w:eastAsia="en-CA"/>
+              </w:rPr>
+              <w:t>#include &lt;</w:t>
+            </w:r>
+            <w:proofErr w:type="spellStart"/>
+            <w:r>
+              <w:rPr>
+                <w:rFonts w:ascii="Consolas" w:hAnsi="Consolas"/>
+                <w:color w:val="000000"/>
+                <w:sz w:val="28"/>
+                <w:szCs w:val="28"/>
+                <w:lang w:eastAsia="en-CA"/>
+              </w:rPr>
+              <w:t>math.h</w:t>
+            </w:r>
+            <w:proofErr w:type="spellEnd"/>
+            <w:r>
+              <w:rPr>
+                <w:rFonts w:ascii="Consolas" w:hAnsi="Consolas"/>
+                <w:color w:val="000000"/>
+                <w:sz w:val="28"/>
+                <w:szCs w:val="28"/>
+                <w:lang w:eastAsia="en-CA"/>
+              </w:rPr>
+              <w:t>&gt;</w:t>
+            </w:r>
+          </w:p>
+          <w:p>
+            <w:pPr>
+              <w:shd w:val="clear" w:color="auto" w:fill="FFFFFF"/>
+              <w:spacing w:line="285" w:lineRule="atLeast"/>
+              <w:rPr>
+                <w:rFonts w:ascii="Consolas" w:hAnsi="Consolas"/>
+                <w:color w:val="000000"/>
+                <w:sz w:val="28"/>
+                <w:szCs w:val="28"/>
+                <w:lang w:eastAsia="en-CA"/>
+              </w:rPr>
+            </w:pPr>
+          </w:p>
+          <w:p>
+            <w:pPr>
+              <w:shd w:val="clear" w:color="auto" w:fill="FFFFFF"/>
+              <w:spacing w:line="285" w:lineRule="atLeast"/>
+              <w:rPr>
+                <w:rFonts w:ascii="Consolas" w:hAnsi="Consolas"/>
+                <w:color w:val="000000"/>
+                <w:sz w:val="28"/>
+                <w:szCs w:val="28"/>
+                <w:lang w:eastAsia="en-CA"/>
+              </w:rPr>
+            </w:pPr>
+            <w:r>
+              <w:rPr>
+                <w:rFonts w:ascii="Consolas" w:hAnsi="Consolas"/>
+                <w:color w:val="000000"/>
+                <w:sz w:val="28"/>
+                <w:szCs w:val="28"/>
+                <w:lang w:eastAsia="en-CA"/>
+              </w:rPr>
+              <w:t xml:space="preserve">void </w:t>
+            </w:r>
+            <w:proofErr w:type="spellStart"/>
+            <w:r>
+              <w:rPr>
+                <w:rFonts w:ascii="Consolas" w:hAnsi="Consolas"/>
+                <w:color w:val="000000"/>
+                <w:sz w:val="28"/>
+                <w:szCs w:val="28"/>
+                <w:lang w:eastAsia="en-CA"/>
+              </w:rPr>
+              <w:t>logAndPrint</w:t>
+            </w:r>
+            <w:proofErr w:type="spellEnd"/>
+            <w:r>
+              <w:rPr>
+                <w:rFonts w:ascii="Consolas" w:hAnsi="Consolas"/>
+                <w:color w:val="000000"/>
+                <w:sz w:val="28"/>
+                <w:szCs w:val="28"/>
+                <w:lang w:eastAsia="en-CA"/>
+              </w:rPr>
+              <w:t>(int first, int second)</w:t>
+            </w:r>
+          </w:p>
+          <w:p>
+            <w:pPr>
+              <w:shd w:val="clear" w:color="auto" w:fill="FFFFFF"/>
+              <w:spacing w:line="285" w:lineRule="atLeast"/>
+              <w:rPr>
+                <w:rFonts w:ascii="Consolas" w:hAnsi="Consolas"/>
+                <w:color w:val="000000"/>
+                <w:sz w:val="28"/>
+                <w:szCs w:val="28"/>
+                <w:lang w:eastAsia="en-CA"/>
+              </w:rPr>
+            </w:pPr>
+            <w:r>
+              <w:rPr>
+                <w:rFonts w:ascii="Consolas" w:hAnsi="Consolas"/>
+                <w:color w:val="000000"/>
+                <w:sz w:val="28"/>
+                <w:szCs w:val="28"/>
+                <w:lang w:eastAsia="en-CA"/>
+              </w:rPr>
+              <w:t>{</w:t>
+            </w:r>
+          </w:p>
+          <w:p>
+            <w:pPr>
+              <w:shd w:val="clear" w:color="auto" w:fill="FFFFFF"/>
+              <w:spacing w:line="285" w:lineRule="atLeast"/>
+              <w:rPr>
+                <w:rFonts w:ascii="Consolas" w:hAnsi="Consolas"/>
+                <w:color w:val="000000"/>
+                <w:sz w:val="28"/>
+                <w:szCs w:val="28"/>
+                <w:lang w:eastAsia="en-CA"/>
+              </w:rPr>
+            </w:pPr>
+            <w:r>
+              <w:rPr>
+                <w:rFonts w:ascii="Consolas" w:hAnsi="Consolas"/>
+                <w:color w:val="000000"/>
+                <w:sz w:val="28"/>
+                <w:szCs w:val="28"/>
+                <w:lang w:eastAsia="en-CA"/>
+              </w:rPr>
+              <w:t xml:space="preserve">    </w:t>
+            </w:r>
+            <w:proofErr w:type="spellStart"/>
+            <w:r>
+              <w:rPr>
+                <w:rFonts w:ascii="Consolas" w:hAnsi="Consolas"/>
+                <w:color w:val="000000"/>
+                <w:sz w:val="28"/>
+                <w:szCs w:val="28"/>
+                <w:lang w:eastAsia="en-CA"/>
+              </w:rPr>
+              <w:t>printf</w:t>
+            </w:r>
+            <w:proofErr w:type="spellEnd"/>
+            <w:r>
+              <w:rPr>
+                <w:rFonts w:ascii="Consolas" w:hAnsi="Consolas"/>
+                <w:color w:val="000000"/>
+                <w:sz w:val="28"/>
+                <w:szCs w:val="28"/>
+                <w:lang w:eastAsia="en-CA"/>
+              </w:rPr>
+              <w:t>("%f", log10(first + second));</w:t>
+            </w:r>
+          </w:p>
+          <w:p>
+            <w:pPr>
+              <w:shd w:val="clear" w:color="auto" w:fill="FFFFFF"/>
+              <w:spacing w:line="285" w:lineRule="atLeast"/>
+              <w:rPr>
+                <w:rFonts w:ascii="Consolas" w:hAnsi="Consolas"/>
+                <w:color w:val="000000"/>
+                <w:sz w:val="28"/>
+                <w:szCs w:val="28"/>
+                <w:lang w:eastAsia="en-CA"/>
+              </w:rPr>
+            </w:pPr>
+            <w:r>
+              <w:rPr>
+                <w:rFonts w:ascii="Consolas" w:hAnsi="Consolas"/>
+                <w:color w:val="000000"/>
+                <w:sz w:val="28"/>
+                <w:szCs w:val="28"/>
+                <w:lang w:eastAsia="en-CA"/>
+              </w:rPr>
+              <w:t>}</w:t>
+            </w:r>
+          </w:p>
+          <w:p>
+            <w:pPr>
+              <w:shd w:val="clear" w:color="auto" w:fill="FFFFFF"/>
+              <w:spacing w:line="285" w:lineRule="atLeast"/>
+              <w:rPr>
+                <w:rFonts w:ascii="Consolas" w:hAnsi="Consolas"/>
+                <w:color w:val="000000"/>
+                <w:sz w:val="28"/>
+                <w:szCs w:val="28"/>
+                <w:lang w:eastAsia="en-CA"/>
+              </w:rPr>
+            </w:pPr>
+          </w:p>
+          <w:p>
+            <w:pPr>
+              <w:shd w:val="clear" w:color="auto" w:fill="FFFFFF"/>
+              <w:spacing w:line="285" w:lineRule="atLeast"/>
+              <w:rPr>
+                <w:rFonts w:ascii="Consolas" w:hAnsi="Consolas"/>
+                <w:color w:val="000000"/>
+                <w:sz w:val="28"/>
+                <w:szCs w:val="28"/>
+                <w:lang w:eastAsia="en-CA"/>
+              </w:rPr>
+            </w:pPr>
+            <w:r>
+              <w:rPr>
+                <w:rFonts w:ascii="Consolas" w:hAnsi="Consolas"/>
+                <w:color w:val="000000"/>
+                <w:sz w:val="28"/>
+                <w:szCs w:val="28"/>
+                <w:lang w:eastAsia="en-CA"/>
+              </w:rPr>
+              <w:t>int main()</w:t>
+            </w:r>
+          </w:p>
+          <w:p>
+            <w:pPr>
+              <w:shd w:val="clear" w:color="auto" w:fill="FFFFFF"/>
+              <w:spacing w:line="285" w:lineRule="atLeast"/>
+              <w:rPr>
+                <w:rFonts w:ascii="Consolas" w:hAnsi="Consolas"/>
+                <w:color w:val="000000"/>
+                <w:sz w:val="28"/>
+                <w:szCs w:val="28"/>
+                <w:lang w:eastAsia="en-CA"/>
+              </w:rPr>
+            </w:pPr>
+            <w:r>
+              <w:rPr>
+                <w:rFonts w:ascii="Consolas" w:hAnsi="Consolas"/>
+                <w:color w:val="000000"/>
+                <w:sz w:val="28"/>
+                <w:szCs w:val="28"/>
+                <w:lang w:eastAsia="en-CA"/>
+              </w:rPr>
+              <w:t>{</w:t>
+            </w:r>
+          </w:p>
+          <w:p>
+            <w:pPr>
+              <w:shd w:val="clear" w:color="auto" w:fill="FFFFFF"/>
+              <w:spacing w:line="285" w:lineRule="atLeast"/>
+              <w:rPr>
+                <w:rFonts w:ascii="Consolas" w:hAnsi="Consolas"/>
+                <w:color w:val="000000"/>
+                <w:sz w:val="28"/>
+                <w:szCs w:val="28"/>
+                <w:lang w:eastAsia="en-CA"/>
+              </w:rPr>
+            </w:pPr>
+            <w:r>
+              <w:rPr>
+                <w:rFonts w:ascii="Consolas" w:hAnsi="Consolas"/>
+                <w:color w:val="000000"/>
+                <w:sz w:val="28"/>
+                <w:szCs w:val="28"/>
+                <w:lang w:eastAsia="en-CA"/>
+              </w:rPr>
+              <w:t>    int first;</w:t>
+            </w:r>
+          </w:p>
+          <w:p>
+            <w:pPr>
+              <w:shd w:val="clear" w:color="auto" w:fill="FFFFFF"/>
+              <w:spacing w:line="285" w:lineRule="atLeast"/>
+              <w:rPr>
+                <w:rFonts w:ascii="Consolas" w:hAnsi="Consolas"/>
+                <w:color w:val="000000"/>
+                <w:sz w:val="28"/>
+                <w:szCs w:val="28"/>
+                <w:lang w:eastAsia="en-CA"/>
+              </w:rPr>
+            </w:pPr>
+            <w:r>
+              <w:rPr>
+                <w:rFonts w:ascii="Consolas" w:hAnsi="Consolas"/>
+                <w:color w:val="000000"/>
+                <w:sz w:val="28"/>
+                <w:szCs w:val="28"/>
+                <w:lang w:eastAsia="en-CA"/>
+              </w:rPr>
+              <w:t>    int second;</w:t>
+            </w:r>
+          </w:p>
+          <w:p>
+            <w:pPr>
+              <w:shd w:val="clear" w:color="auto" w:fill="FFFFFF"/>
+              <w:spacing w:line="285" w:lineRule="atLeast"/>
+              <w:rPr>
+                <w:rFonts w:ascii="Consolas" w:hAnsi="Consolas"/>
+                <w:color w:val="000000"/>
+                <w:sz w:val="28"/>
+                <w:szCs w:val="28"/>
+                <w:lang w:eastAsia="en-CA"/>
+              </w:rPr>
+            </w:pPr>
+            <w:r>
+              <w:rPr>
+                <w:rFonts w:ascii="Consolas" w:hAnsi="Consolas"/>
+                <w:color w:val="000000"/>
+                <w:sz w:val="28"/>
+                <w:szCs w:val="28"/>
+                <w:lang w:eastAsia="en-CA"/>
+              </w:rPr>
+              <w:t xml:space="preserve">    </w:t>
+            </w:r>
+            <w:proofErr w:type="spellStart"/>
+            <w:r>
+              <w:rPr>
+                <w:rFonts w:ascii="Consolas" w:hAnsi="Consolas"/>
+                <w:color w:val="000000"/>
+                <w:sz w:val="28"/>
+                <w:szCs w:val="28"/>
+                <w:lang w:eastAsia="en-CA"/>
+              </w:rPr>
+              <w:t>scanf</w:t>
+            </w:r>
+            <w:proofErr w:type="spellEnd"/>
+            <w:r>
+              <w:rPr>
+                <w:rFonts w:ascii="Consolas" w:hAnsi="Consolas"/>
+                <w:color w:val="000000"/>
+                <w:sz w:val="28"/>
+                <w:szCs w:val="28"/>
+                <w:lang w:eastAsia="en-CA"/>
+              </w:rPr>
+              <w:t>("%d %d", &amp;first, &amp;second);</w:t>
+            </w:r>
+          </w:p>
+          <w:p>
+            <w:pPr>
+              <w:shd w:val="clear" w:color="auto" w:fill="FFFFFF"/>
+              <w:spacing w:line="285" w:lineRule="atLeast"/>
+              <w:rPr>
+                <w:rFonts w:ascii="Consolas" w:hAnsi="Consolas"/>
+                <w:color w:val="000000"/>
+                <w:sz w:val="28"/>
+                <w:szCs w:val="28"/>
+                <w:lang w:eastAsia="en-CA"/>
+              </w:rPr>
+            </w:pPr>
+            <w:r>
+              <w:rPr>
+                <w:rFonts w:ascii="Consolas" w:hAnsi="Consolas"/>
+                <w:color w:val="000000"/>
+                <w:sz w:val="28"/>
+                <w:szCs w:val="28"/>
+                <w:lang w:eastAsia="en-CA"/>
+              </w:rPr>
+              <w:t xml:space="preserve">    </w:t>
+            </w:r>
+            <w:proofErr w:type="spellStart"/>
+            <w:r>
+              <w:rPr>
+                <w:rFonts w:ascii="Consolas" w:hAnsi="Consolas"/>
+                <w:color w:val="000000"/>
+                <w:sz w:val="28"/>
+                <w:szCs w:val="28"/>
+                <w:lang w:eastAsia="en-CA"/>
+              </w:rPr>
+              <w:t>logAndPrint</w:t>
+            </w:r>
+            <w:proofErr w:type="spellEnd"/>
+            <w:r>
+              <w:rPr>
+                <w:rFonts w:ascii="Consolas" w:hAnsi="Consolas"/>
+                <w:color w:val="000000"/>
+                <w:sz w:val="28"/>
+                <w:szCs w:val="28"/>
+                <w:lang w:eastAsia="en-CA"/>
+              </w:rPr>
+              <w:t>(first, second);</w:t>
+            </w:r>
+          </w:p>
+          <w:p>
+            <w:pPr>
+              <w:shd w:val="clear" w:color="auto" w:fill="FFFFFF"/>
+              <w:spacing w:line="285" w:lineRule="atLeast"/>
+              <w:rPr>
+                <w:rFonts w:ascii="Consolas" w:hAnsi="Consolas"/>
+                <w:color w:val="000000"/>
+                <w:sz w:val="28"/>
+                <w:szCs w:val="28"/>
+                <w:lang w:eastAsia="en-CA"/>
+              </w:rPr>
+            </w:pPr>
+            <w:r>
+              <w:rPr>
+                <w:rFonts w:ascii="Consolas" w:hAnsi="Consolas"/>
+                <w:color w:val="000000"/>
+                <w:sz w:val="28"/>
+                <w:szCs w:val="28"/>
+                <w:lang w:eastAsia="en-CA"/>
+              </w:rPr>
+              <w:t>    return 0;</w:t>
+            </w:r>
+          </w:p>
+          <w:p>
+            <w:pPr>
+              <w:shd w:val="clear" w:color="auto" w:fill="FFFFFF"/>
+              <w:spacing w:line="285" w:lineRule="atLeast"/>
+              <w:rPr>
+                <w:rFonts w:ascii="Consolas" w:hAnsi="Consolas"/>
+                <w:color w:val="000000"/>
+                <w:sz w:val="28"/>
+                <w:szCs w:val="28"/>
+                <w:lang w:eastAsia="en-CA"/>
+              </w:rPr>
+            </w:pPr>
+            <w:r>
+              <w:rPr>
+                <w:rFonts w:ascii="Consolas" w:hAnsi="Consolas"/>
+                <w:color w:val="000000"/>
+                <w:sz w:val="28"/>
+                <w:szCs w:val="28"/>
+                <w:lang w:eastAsia="en-CA"/>
+              </w:rPr>
+              <w:t>}</w:t>
+            </w:r>
+          </w:p>
           <w:p>
             <w:pPr>
               <w:shd w:val="clear" w:color="auto" w:fill="FFFFFF"/>
@@ -3911,7 +6599,6 @@
   <w:style w:type="character" w:default="1" w:styleId="DefaultParagraphFont">
     <w:name w:val="Default Paragraph Font"/>
     <w:uiPriority w:val="1"/>
-    <w:semiHidden/>
     <w:unhideWhenUsed/>
   </w:style>
   <w:style w:type="table" w:default="1" w:styleId="TableNormal">

</xml_diff>